<commit_message>
Updated docx, pdf, pptx files
</commit_message>
<xml_diff>
--- a/TeamA2_BRS_SRS_for_SmartRide.docx
+++ b/TeamA2_BRS_SRS_for_SmartRide.docx
@@ -4675,7 +4675,7 @@
                 <w:noProof/>
                 <w:webHidden/>
               </w:rPr>
-              <w:t>44</w:t>
+              <w:t>43</w:t>
             </w:r>
             <w:r>
               <w:rPr>
@@ -4759,7 +4759,7 @@
                 <w:noProof/>
                 <w:webHidden/>
               </w:rPr>
-              <w:t>45</w:t>
+              <w:t>44</w:t>
             </w:r>
             <w:r>
               <w:rPr>
@@ -4843,7 +4843,7 @@
                 <w:noProof/>
                 <w:webHidden/>
               </w:rPr>
-              <w:t>45</w:t>
+              <w:t>44</w:t>
             </w:r>
             <w:r>
               <w:rPr>
@@ -4927,7 +4927,7 @@
                 <w:noProof/>
                 <w:webHidden/>
               </w:rPr>
-              <w:t>45</w:t>
+              <w:t>44</w:t>
             </w:r>
             <w:r>
               <w:rPr>
@@ -5011,7 +5011,7 @@
                 <w:noProof/>
                 <w:webHidden/>
               </w:rPr>
-              <w:t>46</w:t>
+              <w:t>45</w:t>
             </w:r>
             <w:r>
               <w:rPr>
@@ -5095,7 +5095,7 @@
                 <w:noProof/>
                 <w:webHidden/>
               </w:rPr>
-              <w:t>46</w:t>
+              <w:t>45</w:t>
             </w:r>
             <w:r>
               <w:rPr>
@@ -5179,7 +5179,7 @@
                 <w:noProof/>
                 <w:webHidden/>
               </w:rPr>
-              <w:t>47</w:t>
+              <w:t>46</w:t>
             </w:r>
             <w:r>
               <w:rPr>
@@ -5263,7 +5263,7 @@
                 <w:noProof/>
                 <w:webHidden/>
               </w:rPr>
-              <w:t>47</w:t>
+              <w:t>46</w:t>
             </w:r>
             <w:r>
               <w:rPr>
@@ -5347,7 +5347,7 @@
                 <w:noProof/>
                 <w:webHidden/>
               </w:rPr>
-              <w:t>47</w:t>
+              <w:t>46</w:t>
             </w:r>
             <w:r>
               <w:rPr>
@@ -5431,7 +5431,7 @@
                 <w:noProof/>
                 <w:webHidden/>
               </w:rPr>
-              <w:t>48</w:t>
+              <w:t>47</w:t>
             </w:r>
             <w:r>
               <w:rPr>
@@ -5515,7 +5515,7 @@
                 <w:noProof/>
                 <w:webHidden/>
               </w:rPr>
-              <w:t>48</w:t>
+              <w:t>47</w:t>
             </w:r>
             <w:r>
               <w:rPr>
@@ -5599,7 +5599,7 @@
                 <w:noProof/>
                 <w:webHidden/>
               </w:rPr>
-              <w:t>49</w:t>
+              <w:t>48</w:t>
             </w:r>
             <w:r>
               <w:rPr>
@@ -5683,7 +5683,7 @@
                 <w:noProof/>
                 <w:webHidden/>
               </w:rPr>
-              <w:t>49</w:t>
+              <w:t>48</w:t>
             </w:r>
             <w:r>
               <w:rPr>
@@ -5767,7 +5767,7 @@
                 <w:noProof/>
                 <w:webHidden/>
               </w:rPr>
-              <w:t>49</w:t>
+              <w:t>48</w:t>
             </w:r>
             <w:r>
               <w:rPr>
@@ -5851,7 +5851,7 @@
                 <w:noProof/>
                 <w:webHidden/>
               </w:rPr>
-              <w:t>50</w:t>
+              <w:t>49</w:t>
             </w:r>
             <w:r>
               <w:rPr>
@@ -5935,7 +5935,7 @@
                 <w:noProof/>
                 <w:webHidden/>
               </w:rPr>
-              <w:t>50</w:t>
+              <w:t>49</w:t>
             </w:r>
             <w:r>
               <w:rPr>
@@ -6019,7 +6019,7 @@
                 <w:noProof/>
                 <w:webHidden/>
               </w:rPr>
-              <w:t>51</w:t>
+              <w:t>50</w:t>
             </w:r>
             <w:r>
               <w:rPr>
@@ -6103,7 +6103,7 @@
                 <w:noProof/>
                 <w:webHidden/>
               </w:rPr>
-              <w:t>51</w:t>
+              <w:t>50</w:t>
             </w:r>
             <w:r>
               <w:rPr>
@@ -6187,7 +6187,7 @@
                 <w:noProof/>
                 <w:webHidden/>
               </w:rPr>
-              <w:t>51</w:t>
+              <w:t>50</w:t>
             </w:r>
             <w:r>
               <w:rPr>
@@ -6271,7 +6271,7 @@
                 <w:noProof/>
                 <w:webHidden/>
               </w:rPr>
-              <w:t>52</w:t>
+              <w:t>51</w:t>
             </w:r>
             <w:r>
               <w:rPr>
@@ -6355,7 +6355,7 @@
                 <w:noProof/>
                 <w:webHidden/>
               </w:rPr>
-              <w:t>53</w:t>
+              <w:t>52</w:t>
             </w:r>
             <w:r>
               <w:rPr>
@@ -6439,7 +6439,7 @@
                 <w:noProof/>
                 <w:webHidden/>
               </w:rPr>
-              <w:t>54</w:t>
+              <w:t>53</w:t>
             </w:r>
             <w:r>
               <w:rPr>
@@ -6523,7 +6523,7 @@
                 <w:noProof/>
                 <w:webHidden/>
               </w:rPr>
-              <w:t>54</w:t>
+              <w:t>53</w:t>
             </w:r>
             <w:r>
               <w:rPr>
@@ -6607,7 +6607,7 @@
                 <w:noProof/>
                 <w:webHidden/>
               </w:rPr>
-              <w:t>54</w:t>
+              <w:t>53</w:t>
             </w:r>
             <w:r>
               <w:rPr>
@@ -6691,7 +6691,7 @@
                 <w:noProof/>
                 <w:webHidden/>
               </w:rPr>
-              <w:t>55</w:t>
+              <w:t>54</w:t>
             </w:r>
             <w:r>
               <w:rPr>
@@ -6775,7 +6775,7 @@
                 <w:noProof/>
                 <w:webHidden/>
               </w:rPr>
-              <w:t>56</w:t>
+              <w:t>55</w:t>
             </w:r>
             <w:r>
               <w:rPr>
@@ -6859,7 +6859,7 @@
                 <w:noProof/>
                 <w:webHidden/>
               </w:rPr>
-              <w:t>57</w:t>
+              <w:t>56</w:t>
             </w:r>
             <w:r>
               <w:rPr>
@@ -6943,7 +6943,7 @@
                 <w:noProof/>
                 <w:webHidden/>
               </w:rPr>
-              <w:t>58</w:t>
+              <w:t>57</w:t>
             </w:r>
             <w:r>
               <w:rPr>
@@ -7027,7 +7027,7 @@
                 <w:noProof/>
                 <w:webHidden/>
               </w:rPr>
-              <w:t>59</w:t>
+              <w:t>58</w:t>
             </w:r>
             <w:r>
               <w:rPr>
@@ -7111,7 +7111,7 @@
                 <w:noProof/>
                 <w:webHidden/>
               </w:rPr>
-              <w:t>60</w:t>
+              <w:t>59</w:t>
             </w:r>
             <w:r>
               <w:rPr>
@@ -7195,7 +7195,7 @@
                 <w:noProof/>
                 <w:webHidden/>
               </w:rPr>
-              <w:t>60</w:t>
+              <w:t>59</w:t>
             </w:r>
             <w:r>
               <w:rPr>
@@ -7279,7 +7279,7 @@
                 <w:noProof/>
                 <w:webHidden/>
               </w:rPr>
-              <w:t>64</w:t>
+              <w:t>63</w:t>
             </w:r>
             <w:r>
               <w:rPr>
@@ -7363,7 +7363,7 @@
                 <w:noProof/>
                 <w:webHidden/>
               </w:rPr>
-              <w:t>64</w:t>
+              <w:t>63</w:t>
             </w:r>
             <w:r>
               <w:rPr>
@@ -7447,7 +7447,7 @@
                 <w:noProof/>
                 <w:webHidden/>
               </w:rPr>
-              <w:t>65</w:t>
+              <w:t>64</w:t>
             </w:r>
             <w:r>
               <w:rPr>
@@ -7531,7 +7531,7 @@
                 <w:noProof/>
                 <w:webHidden/>
               </w:rPr>
-              <w:t>66</w:t>
+              <w:t>65</w:t>
             </w:r>
             <w:r>
               <w:rPr>
@@ -7615,7 +7615,7 @@
                 <w:noProof/>
                 <w:webHidden/>
               </w:rPr>
-              <w:t>69</w:t>
+              <w:t>68</w:t>
             </w:r>
             <w:r>
               <w:rPr>
@@ -7699,7 +7699,7 @@
                 <w:noProof/>
                 <w:webHidden/>
               </w:rPr>
-              <w:t>70</w:t>
+              <w:t>69</w:t>
             </w:r>
             <w:r>
               <w:rPr>
@@ -7783,7 +7783,7 @@
                 <w:noProof/>
                 <w:webHidden/>
               </w:rPr>
-              <w:t>70</w:t>
+              <w:t>69</w:t>
             </w:r>
             <w:r>
               <w:rPr>
@@ -7867,7 +7867,7 @@
                 <w:noProof/>
                 <w:webHidden/>
               </w:rPr>
-              <w:t>70</w:t>
+              <w:t>69</w:t>
             </w:r>
             <w:r>
               <w:rPr>
@@ -7951,7 +7951,7 @@
                 <w:noProof/>
                 <w:webHidden/>
               </w:rPr>
-              <w:t>71</w:t>
+              <w:t>70</w:t>
             </w:r>
             <w:r>
               <w:rPr>
@@ -8035,7 +8035,7 @@
                 <w:noProof/>
                 <w:webHidden/>
               </w:rPr>
-              <w:t>71</w:t>
+              <w:t>70</w:t>
             </w:r>
             <w:r>
               <w:rPr>
@@ -8119,7 +8119,7 @@
                 <w:noProof/>
                 <w:webHidden/>
               </w:rPr>
-              <w:t>72</w:t>
+              <w:t>71</w:t>
             </w:r>
             <w:r>
               <w:rPr>
@@ -8203,7 +8203,7 @@
                 <w:noProof/>
                 <w:webHidden/>
               </w:rPr>
-              <w:t>72</w:t>
+              <w:t>71</w:t>
             </w:r>
             <w:r>
               <w:rPr>
@@ -8287,7 +8287,7 @@
                 <w:noProof/>
                 <w:webHidden/>
               </w:rPr>
-              <w:t>72</w:t>
+              <w:t>71</w:t>
             </w:r>
             <w:r>
               <w:rPr>
@@ -8371,7 +8371,7 @@
                 <w:noProof/>
                 <w:webHidden/>
               </w:rPr>
-              <w:t>72</w:t>
+              <w:t>71</w:t>
             </w:r>
             <w:r>
               <w:rPr>
@@ -8455,7 +8455,7 @@
                 <w:noProof/>
                 <w:webHidden/>
               </w:rPr>
-              <w:t>73</w:t>
+              <w:t>72</w:t>
             </w:r>
             <w:r>
               <w:rPr>
@@ -8539,7 +8539,7 @@
                 <w:noProof/>
                 <w:webHidden/>
               </w:rPr>
-              <w:t>74</w:t>
+              <w:t>73</w:t>
             </w:r>
             <w:r>
               <w:rPr>
@@ -8623,7 +8623,7 @@
                 <w:noProof/>
                 <w:webHidden/>
               </w:rPr>
-              <w:t>74</w:t>
+              <w:t>73</w:t>
             </w:r>
             <w:r>
               <w:rPr>
@@ -8707,7 +8707,7 @@
                 <w:noProof/>
                 <w:webHidden/>
               </w:rPr>
-              <w:t>74</w:t>
+              <w:t>73</w:t>
             </w:r>
             <w:r>
               <w:rPr>
@@ -8791,7 +8791,7 @@
                 <w:noProof/>
                 <w:webHidden/>
               </w:rPr>
-              <w:t>75</w:t>
+              <w:t>74</w:t>
             </w:r>
             <w:r>
               <w:rPr>
@@ -8875,7 +8875,7 @@
                 <w:noProof/>
                 <w:webHidden/>
               </w:rPr>
-              <w:t>76</w:t>
+              <w:t>75</w:t>
             </w:r>
             <w:r>
               <w:rPr>
@@ -8959,7 +8959,7 @@
                 <w:noProof/>
                 <w:webHidden/>
               </w:rPr>
-              <w:t>77</w:t>
+              <w:t>76</w:t>
             </w:r>
             <w:r>
               <w:rPr>
@@ -9043,7 +9043,7 @@
                 <w:noProof/>
                 <w:webHidden/>
               </w:rPr>
-              <w:t>78</w:t>
+              <w:t>77</w:t>
             </w:r>
             <w:r>
               <w:rPr>
@@ -9127,7 +9127,7 @@
                 <w:noProof/>
                 <w:webHidden/>
               </w:rPr>
-              <w:t>79</w:t>
+              <w:t>78</w:t>
             </w:r>
             <w:r>
               <w:rPr>
@@ -9196,7 +9196,7 @@
                 <w:noProof/>
                 <w:webHidden/>
               </w:rPr>
-              <w:t>80</w:t>
+              <w:t>79</w:t>
             </w:r>
             <w:r>
               <w:rPr>
@@ -16868,7 +16868,7 @@
           <w:noProof/>
         </w:rPr>
         <w:drawing>
-          <wp:inline distT="0" distB="0" distL="0" distR="0" wp14:anchorId="270D77FB" wp14:editId="2778952F">
+          <wp:inline distT="0" distB="0" distL="0" distR="0" wp14:anchorId="270D77FB" wp14:editId="12B8017B">
             <wp:extent cx="6759139" cy="2705100"/>
             <wp:effectExtent l="0" t="0" r="3810" b="0"/>
             <wp:docPr id="1133934153" name="Picture 8" descr="A screenshot of a computer&#10;&#10;AI-generated content may be incorrect."/>
@@ -23553,15 +23553,13 @@
       </w:pPr>
       <w:r>
         <w:rPr>
-          <w:b/>
-          <w:bCs/>
           <w:noProof/>
         </w:rPr>
         <w:drawing>
-          <wp:inline distT="0" distB="0" distL="0" distR="0" wp14:anchorId="341F1F9C" wp14:editId="01CB37C1">
-            <wp:extent cx="5467350" cy="2790825"/>
+          <wp:inline distT="0" distB="0" distL="0" distR="0" wp14:anchorId="5E0D3390" wp14:editId="4CCDCCB9">
+            <wp:extent cx="5353050" cy="733425"/>
             <wp:effectExtent l="0" t="0" r="0" b="9525"/>
-            <wp:docPr id="240643298" name="Picture 10"/>
+            <wp:docPr id="55449655" name="Picture 1" descr="A screenshot of a computer screen&#10;&#10;AI-generated content may be incorrect."/>
             <wp:cNvGraphicFramePr>
               <a:graphicFrameLocks xmlns:a="http://schemas.openxmlformats.org/drawingml/2006/main" noChangeAspect="1"/>
             </wp:cNvGraphicFramePr>
@@ -23569,7 +23567,7 @@
               <a:graphicData uri="http://schemas.openxmlformats.org/drawingml/2006/picture">
                 <pic:pic xmlns:pic="http://schemas.openxmlformats.org/drawingml/2006/picture">
                   <pic:nvPicPr>
-                    <pic:cNvPr id="0" name="Picture 13"/>
+                    <pic:cNvPr id="55449655" name="Picture 1" descr="A screenshot of a computer screen&#10;&#10;AI-generated content may be incorrect."/>
                     <pic:cNvPicPr>
                       <a:picLocks noChangeAspect="1" noChangeArrowheads="1"/>
                     </pic:cNvPicPr>
@@ -23590,7 +23588,7 @@
                   <pic:spPr bwMode="auto">
                     <a:xfrm>
                       <a:off x="0" y="0"/>
-                      <a:ext cx="5467350" cy="2790825"/>
+                      <a:ext cx="5353050" cy="733425"/>
                     </a:xfrm>
                     <a:prstGeom prst="rect">
                       <a:avLst/>
@@ -23617,7 +23615,6 @@
       </w:pPr>
       <w:bookmarkStart w:id="50" w:name="_Toc199085517"/>
       <w:r>
-        <w:lastRenderedPageBreak/>
         <w:t>Data Access</w:t>
       </w:r>
       <w:bookmarkEnd w:id="50"/>

</xml_diff>

<commit_message>
Updated pptx and split pptx for part 2
</commit_message>
<xml_diff>
--- a/TeamA2_BRS_SRS_for_SmartRide.docx
+++ b/TeamA2_BRS_SRS_for_SmartRide.docx
@@ -37,7 +37,27 @@
           <w:sz w:val="40"/>
           <w:szCs w:val="40"/>
         </w:rPr>
-        <w:t xml:space="preserve"> (SmartRide) </w:t>
+        <w:t xml:space="preserve"> (</w:t>
+      </w:r>
+      <w:proofErr w:type="spellStart"/>
+      <w:r>
+        <w:rPr>
+          <w:b/>
+          <w:bCs/>
+          <w:sz w:val="40"/>
+          <w:szCs w:val="40"/>
+        </w:rPr>
+        <w:t>SmartRide</w:t>
+      </w:r>
+      <w:proofErr w:type="spellEnd"/>
+      <w:r>
+        <w:rPr>
+          <w:b/>
+          <w:bCs/>
+          <w:sz w:val="40"/>
+          <w:szCs w:val="40"/>
+        </w:rPr>
+        <w:t xml:space="preserve">) </w:t>
       </w:r>
     </w:p>
     <w:p>
@@ -90,31 +110,24 @@
           <w:b/>
           <w:bCs/>
         </w:rPr>
-        <w:t>StudentID</w:t>
-      </w:r>
-      <w:proofErr w:type="gramStart"/>
+        <w:t xml:space="preserve">StudentID1 : </w:t>
+      </w:r>
       <w:r>
         <w:rPr>
           <w:b/>
           <w:bCs/>
         </w:rPr>
-        <w:t>1 :</w:t>
-      </w:r>
-      <w:proofErr w:type="gramEnd"/>
+        <w:t xml:space="preserve">Phạm Lê Anh </w:t>
+      </w:r>
+      <w:proofErr w:type="spellStart"/>
       <w:r>
         <w:rPr>
           <w:b/>
           <w:bCs/>
         </w:rPr>
-        <w:t xml:space="preserve"> </w:t>
-      </w:r>
-      <w:r>
-        <w:rPr>
-          <w:b/>
-          <w:bCs/>
-        </w:rPr>
-        <w:t>Phạm Lê Anh Khôi</w:t>
-      </w:r>
+        <w:t>Khôi</w:t>
+      </w:r>
+      <w:proofErr w:type="spellEnd"/>
     </w:p>
     <w:p>
       <w:pPr>
@@ -129,23 +142,7 @@
           <w:b/>
           <w:bCs/>
         </w:rPr>
-        <w:t>StudentID</w:t>
-      </w:r>
-      <w:proofErr w:type="gramStart"/>
-      <w:r>
-        <w:rPr>
-          <w:b/>
-          <w:bCs/>
-        </w:rPr>
-        <w:t>2 :</w:t>
-      </w:r>
-      <w:proofErr w:type="gramEnd"/>
-      <w:r>
-        <w:rPr>
-          <w:b/>
-          <w:bCs/>
-        </w:rPr>
-        <w:t xml:space="preserve"> </w:t>
+        <w:t xml:space="preserve">StudentID2 : </w:t>
       </w:r>
       <w:r>
         <w:rPr>
@@ -188,9 +185,9 @@
       </w:tblPr>
       <w:tblGrid>
         <w:gridCol w:w="1424"/>
-        <w:gridCol w:w="3171"/>
-        <w:gridCol w:w="3085"/>
-        <w:gridCol w:w="1680"/>
+        <w:gridCol w:w="3146"/>
+        <w:gridCol w:w="3089"/>
+        <w:gridCol w:w="1701"/>
       </w:tblGrid>
       <w:tr>
         <w:trPr>
@@ -236,12 +233,35 @@
             <w:pPr>
               <w:jc w:val="center"/>
             </w:pPr>
-            <w:r>
-              <w:rPr>
-                <w:b/>
-                <w:bCs/>
-              </w:rPr>
-              <w:t>Team_XX_RAD_Requirements_Modelling_v0.1</w:t>
+            <w:proofErr w:type="spellStart"/>
+            <w:r>
+              <w:rPr>
+                <w:b/>
+                <w:bCs/>
+              </w:rPr>
+              <w:t>Team_XX_</w:t>
+            </w:r>
+            <w:r>
+              <w:rPr>
+                <w:b/>
+                <w:bCs/>
+              </w:rPr>
+              <w:t>SE</w:t>
+            </w:r>
+            <w:proofErr w:type="spellEnd"/>
+            <w:r>
+              <w:rPr>
+                <w:b/>
+                <w:bCs/>
+              </w:rPr>
+              <w:t xml:space="preserve"> </w:t>
+            </w:r>
+            <w:r>
+              <w:rPr>
+                <w:b/>
+                <w:bCs/>
+              </w:rPr>
+              <w:t>_Requirements_Modelling_v0.1</w:t>
             </w:r>
           </w:p>
         </w:tc>
@@ -410,7 +430,23 @@
                 <w:b/>
                 <w:bCs/>
               </w:rPr>
-              <w:t>Online Ride-Sharing Platform (SmartRide)</w:t>
+              <w:t>Online Ride-Sharing Platform (</w:t>
+            </w:r>
+            <w:proofErr w:type="spellStart"/>
+            <w:r>
+              <w:rPr>
+                <w:b/>
+                <w:bCs/>
+              </w:rPr>
+              <w:t>SmartRide</w:t>
+            </w:r>
+            <w:proofErr w:type="spellEnd"/>
+            <w:r>
+              <w:rPr>
+                <w:b/>
+                <w:bCs/>
+              </w:rPr>
+              <w:t>)</w:t>
             </w:r>
           </w:p>
         </w:tc>
@@ -9269,16 +9305,13 @@
       <w:bookmarkEnd w:id="0"/>
     </w:p>
     <w:p>
-      <w:r>
-        <w:t xml:space="preserve">SmartRide is an urban ride-sharing business that connects customers with drivers using vehicles for transportation. It currently relies on manual operations, which </w:t>
-      </w:r>
-      <w:proofErr w:type="gramStart"/>
-      <w:r>
-        <w:t>is</w:t>
-      </w:r>
-      <w:proofErr w:type="gramEnd"/>
-      <w:r>
-        <w:t xml:space="preserve"> inefficient and prone to delays. The business goal is to digitally transform into an Online Ride-Sharing Platform (ORSP) to streamline operations, improve customer experience, and support scalability.</w:t>
+      <w:proofErr w:type="spellStart"/>
+      <w:r>
+        <w:t>SmartRide</w:t>
+      </w:r>
+      <w:proofErr w:type="spellEnd"/>
+      <w:r>
+        <w:t xml:space="preserve"> is an urban ride-sharing business that connects customers with drivers using vehicles for transportation. It currently relies on manual operations, which is inefficient and prone to delays. The business goal is to digitally transform into an Online Ride-Sharing Platform (ORSP) to streamline operations, improve customer experience, and support scalability.</w:t>
       </w:r>
     </w:p>
     <w:p>
@@ -9334,8 +9367,13 @@
       </w:r>
     </w:p>
     <w:p>
-      <w:r>
-        <w:t>SmartRide – Online Ride-Sharing Platform (ORSP)</w:t>
+      <w:proofErr w:type="spellStart"/>
+      <w:r>
+        <w:t>SmartRide</w:t>
+      </w:r>
+      <w:proofErr w:type="spellEnd"/>
+      <w:r>
+        <w:t xml:space="preserve"> – Online Ride-Sharing Platform (ORSP)</w:t>
       </w:r>
     </w:p>
     <w:p>
@@ -9354,16 +9392,13 @@
       </w:r>
     </w:p>
     <w:p>
-      <w:r>
-        <w:t xml:space="preserve">SmartRide currently operates a manual ride-matching and payment system which results in long </w:t>
-      </w:r>
-      <w:proofErr w:type="gramStart"/>
-      <w:r>
-        <w:t>wait</w:t>
-      </w:r>
-      <w:proofErr w:type="gramEnd"/>
-      <w:r>
-        <w:t xml:space="preserve"> times, inefficient driver assignment, and slow payment processing. This leads to customer dissatisfaction, lost revenue, and an inability to scale the business.</w:t>
+      <w:proofErr w:type="spellStart"/>
+      <w:r>
+        <w:t>SmartRide</w:t>
+      </w:r>
+      <w:proofErr w:type="spellEnd"/>
+      <w:r>
+        <w:t xml:space="preserve"> currently operates a manual ride-matching and payment system which results in long wait times, inefficient driver assignment, and slow payment processing. This leads to customer dissatisfaction, lost revenue, and an inability to scale the business.</w:t>
       </w:r>
     </w:p>
     <w:p>
@@ -9402,15 +9437,7 @@
         </w:numPr>
       </w:pPr>
       <w:r>
-        <w:t xml:space="preserve">Reduce </w:t>
-      </w:r>
-      <w:proofErr w:type="gramStart"/>
-      <w:r>
-        <w:t>wait</w:t>
-      </w:r>
-      <w:proofErr w:type="gramEnd"/>
-      <w:r>
-        <w:t xml:space="preserve"> times and improve ride matching efficiency.</w:t>
+        <w:t>Reduce wait times and improve ride matching efficiency.</w:t>
       </w:r>
     </w:p>
     <w:p>
@@ -10062,8 +10089,13 @@
           <w:numId w:val="6"/>
         </w:numPr>
       </w:pPr>
-      <w:r>
-        <w:t>SmartRide Business Owners</w:t>
+      <w:proofErr w:type="spellStart"/>
+      <w:r>
+        <w:t>SmartRide</w:t>
+      </w:r>
+      <w:proofErr w:type="spellEnd"/>
+      <w:r>
+        <w:t xml:space="preserve"> Business Owners</w:t>
       </w:r>
     </w:p>
     <w:p>
@@ -10650,13 +10682,8 @@
           <w:numId w:val="10"/>
         </w:numPr>
       </w:pPr>
-      <w:proofErr w:type="gramStart"/>
-      <w:r>
-        <w:t>Should</w:t>
-      </w:r>
-      <w:proofErr w:type="gramEnd"/>
-      <w:r>
-        <w:t xml:space="preserve"> support city-wide expansion and increase the user base.</w:t>
+      <w:r>
+        <w:t>Should support city-wide expansion and increase the user base.</w:t>
       </w:r>
     </w:p>
     <w:p>
@@ -12208,7 +12235,6 @@
                 <w14:ligatures w14:val="none"/>
               </w:rPr>
             </w:pPr>
-            <w:proofErr w:type="gramStart"/>
             <w:r>
               <w:rPr>
                 <w:rFonts w:eastAsia="Times New Roman" w:cs="Times New Roman"/>
@@ -12217,18 +12243,7 @@
                 <w:kern w:val="0"/>
                 <w14:ligatures w14:val="none"/>
               </w:rPr>
-              <w:t>Develops</w:t>
-            </w:r>
-            <w:proofErr w:type="gramEnd"/>
-            <w:r>
-              <w:rPr>
-                <w:rFonts w:eastAsia="Times New Roman" w:cs="Times New Roman"/>
-                <w:b/>
-                <w:bCs/>
-                <w:kern w:val="0"/>
-                <w14:ligatures w14:val="none"/>
-              </w:rPr>
-              <w:t xml:space="preserve"> responsive client interfaces</w:t>
+              <w:t>Develops responsive client interfaces</w:t>
             </w:r>
           </w:p>
         </w:tc>
@@ -12663,6 +12678,7 @@
                 <w14:ligatures w14:val="none"/>
               </w:rPr>
             </w:pPr>
+            <w:proofErr w:type="spellStart"/>
             <w:r>
               <w:rPr>
                 <w:rFonts w:eastAsia="Times New Roman" w:cs="Times New Roman"/>
@@ -12671,7 +12687,40 @@
                 <w:kern w:val="0"/>
                 <w14:ligatures w14:val="none"/>
               </w:rPr>
-              <w:t>PlantUML, Lucidchart, Visual Paradigm</w:t>
+              <w:t>PlantUML</w:t>
+            </w:r>
+            <w:proofErr w:type="spellEnd"/>
+            <w:r>
+              <w:rPr>
+                <w:rFonts w:eastAsia="Times New Roman" w:cs="Times New Roman"/>
+                <w:b/>
+                <w:bCs/>
+                <w:kern w:val="0"/>
+                <w14:ligatures w14:val="none"/>
+              </w:rPr>
+              <w:t xml:space="preserve">, </w:t>
+            </w:r>
+            <w:proofErr w:type="spellStart"/>
+            <w:r>
+              <w:rPr>
+                <w:rFonts w:eastAsia="Times New Roman" w:cs="Times New Roman"/>
+                <w:b/>
+                <w:bCs/>
+                <w:kern w:val="0"/>
+                <w14:ligatures w14:val="none"/>
+              </w:rPr>
+              <w:t>Lucidchart</w:t>
+            </w:r>
+            <w:proofErr w:type="spellEnd"/>
+            <w:r>
+              <w:rPr>
+                <w:rFonts w:eastAsia="Times New Roman" w:cs="Times New Roman"/>
+                <w:b/>
+                <w:bCs/>
+                <w:kern w:val="0"/>
+                <w14:ligatures w14:val="none"/>
+              </w:rPr>
+              <w:t>, Visual Paradigm</w:t>
             </w:r>
           </w:p>
         </w:tc>
@@ -12923,8 +12972,20 @@
                 <w:kern w:val="0"/>
                 <w14:ligatures w14:val="none"/>
               </w:rPr>
-              <w:t>Postman, Selenium, xUnit</w:t>
-            </w:r>
+              <w:t xml:space="preserve">Postman, Selenium, </w:t>
+            </w:r>
+            <w:proofErr w:type="spellStart"/>
+            <w:r>
+              <w:rPr>
+                <w:rFonts w:eastAsia="Times New Roman" w:cs="Times New Roman"/>
+                <w:b/>
+                <w:bCs/>
+                <w:kern w:val="0"/>
+                <w14:ligatures w14:val="none"/>
+              </w:rPr>
+              <w:t>xUnit</w:t>
+            </w:r>
+            <w:proofErr w:type="spellEnd"/>
           </w:p>
         </w:tc>
       </w:tr>
@@ -13560,12 +13621,29 @@
           <w:b/>
           <w:bCs/>
         </w:rPr>
-        <w:t>Booking a Ride with SmartRide</w:t>
-      </w:r>
-    </w:p>
-    <w:p>
-      <w:r>
-        <w:t>A customer opens the SmartRide app and logs in. They enter their pickup and drop-off locations to request a ride. The system calculates the estimated fare and ETA based on traffic and distance, then displays this information to the customer.</w:t>
+        <w:t xml:space="preserve">Booking a Ride with </w:t>
+      </w:r>
+      <w:proofErr w:type="spellStart"/>
+      <w:r>
+        <w:rPr>
+          <w:b/>
+          <w:bCs/>
+        </w:rPr>
+        <w:t>SmartRide</w:t>
+      </w:r>
+      <w:proofErr w:type="spellEnd"/>
+    </w:p>
+    <w:p>
+      <w:r>
+        <w:t xml:space="preserve">A customer opens the </w:t>
+      </w:r>
+      <w:proofErr w:type="spellStart"/>
+      <w:r>
+        <w:t>SmartRide</w:t>
+      </w:r>
+      <w:proofErr w:type="spellEnd"/>
+      <w:r>
+        <w:t xml:space="preserve"> app and logs in. They enter their pickup and drop-off locations to request a ride. The system calculates the estimated fare and ETA based on traffic and distance, then displays this information to the customer.</w:t>
       </w:r>
     </w:p>
     <w:p>
@@ -13813,7 +13891,15 @@
           </w:tcPr>
           <w:p>
             <w:r>
-              <w:t>A city resident or visitor who uses SmartRide to book rides.</w:t>
+              <w:t xml:space="preserve">A city resident or visitor who uses </w:t>
+            </w:r>
+            <w:proofErr w:type="spellStart"/>
+            <w:r>
+              <w:t>SmartRide</w:t>
+            </w:r>
+            <w:proofErr w:type="spellEnd"/>
+            <w:r>
+              <w:t xml:space="preserve"> to book rides.</w:t>
             </w:r>
           </w:p>
         </w:tc>
@@ -13895,7 +13981,15 @@
           </w:tcPr>
           <w:p>
             <w:r>
-              <w:t>A SmartRide staff member managing operations and overseeing system performance.</w:t>
+              <w:t xml:space="preserve">A </w:t>
+            </w:r>
+            <w:proofErr w:type="spellStart"/>
+            <w:r>
+              <w:t>SmartRide</w:t>
+            </w:r>
+            <w:proofErr w:type="spellEnd"/>
+            <w:r>
+              <w:t xml:space="preserve"> staff member managing operations and overseeing system performance.</w:t>
             </w:r>
           </w:p>
         </w:tc>
@@ -14652,23 +14746,29 @@
                 <w:sz w:val="18"/>
                 <w:szCs w:val="18"/>
               </w:rPr>
-              <w:t xml:space="preserve">System finds </w:t>
-            </w:r>
-            <w:proofErr w:type="gramStart"/>
-            <w:r>
+              <w:t>System finds closest available driver</w:t>
+            </w:r>
+          </w:p>
+        </w:tc>
+        <w:tc>
+          <w:tcPr>
+            <w:tcW w:w="0" w:type="auto"/>
+            <w:vAlign w:val="center"/>
+            <w:hideMark/>
+          </w:tcPr>
+          <w:p>
+            <w:pPr>
               <w:rPr>
                 <w:sz w:val="18"/>
                 <w:szCs w:val="18"/>
               </w:rPr>
-              <w:t>closest</w:t>
-            </w:r>
-            <w:proofErr w:type="gramEnd"/>
+            </w:pPr>
             <w:r>
               <w:rPr>
                 <w:sz w:val="18"/>
                 <w:szCs w:val="18"/>
               </w:rPr>
-              <w:t xml:space="preserve"> available driver</w:t>
+              <w:t>System</w:t>
             </w:r>
           </w:p>
         </w:tc>
@@ -14690,38 +14790,7 @@
                 <w:sz w:val="18"/>
                 <w:szCs w:val="18"/>
               </w:rPr>
-              <w:t>System</w:t>
-            </w:r>
-          </w:p>
-        </w:tc>
-        <w:tc>
-          <w:tcPr>
-            <w:tcW w:w="0" w:type="auto"/>
-            <w:vAlign w:val="center"/>
-            <w:hideMark/>
-          </w:tcPr>
-          <w:p>
-            <w:pPr>
-              <w:rPr>
-                <w:sz w:val="18"/>
-                <w:szCs w:val="18"/>
-              </w:rPr>
-            </w:pPr>
-            <w:proofErr w:type="gramStart"/>
-            <w:r>
-              <w:rPr>
-                <w:sz w:val="18"/>
-                <w:szCs w:val="18"/>
-              </w:rPr>
-              <w:t>Assign</w:t>
-            </w:r>
-            <w:proofErr w:type="gramEnd"/>
-            <w:r>
-              <w:rPr>
-                <w:sz w:val="18"/>
-                <w:szCs w:val="18"/>
-              </w:rPr>
-              <w:t xml:space="preserve"> Driver</w:t>
+              <w:t>Assign Driver</w:t>
             </w:r>
           </w:p>
         </w:tc>
@@ -15789,7 +15858,15 @@
         <w:t xml:space="preserve"> </w:t>
       </w:r>
       <w:r>
-        <w:t>A person who uses the SmartRide platform to book rides. They can be a city resident or visitor.</w:t>
+        <w:t xml:space="preserve">A person who uses the </w:t>
+      </w:r>
+      <w:proofErr w:type="spellStart"/>
+      <w:r>
+        <w:t>SmartRide</w:t>
+      </w:r>
+      <w:proofErr w:type="spellEnd"/>
+      <w:r>
+        <w:t xml:space="preserve"> platform to book rides. They can be a city resident or visitor.</w:t>
       </w:r>
     </w:p>
     <w:p>
@@ -15811,7 +15888,15 @@
         <w:t xml:space="preserve"> </w:t>
       </w:r>
       <w:r>
-        <w:t>An individual who provides transportation services through SmartRide using their own car or motorbike.</w:t>
+        <w:t xml:space="preserve">An individual who provides transportation services through </w:t>
+      </w:r>
+      <w:proofErr w:type="spellStart"/>
+      <w:r>
+        <w:t>SmartRide</w:t>
+      </w:r>
+      <w:proofErr w:type="spellEnd"/>
+      <w:r>
+        <w:t xml:space="preserve"> using their own car or motorbike.</w:t>
       </w:r>
     </w:p>
     <w:p>
@@ -15833,7 +15918,15 @@
         <w:t xml:space="preserve"> </w:t>
       </w:r>
       <w:r>
-        <w:t>A staff member of SmartRide who manages the operations, monitors system performance, and generates reports.</w:t>
+        <w:t xml:space="preserve">A staff member of </w:t>
+      </w:r>
+      <w:proofErr w:type="spellStart"/>
+      <w:r>
+        <w:t>SmartRide</w:t>
+      </w:r>
+      <w:proofErr w:type="spellEnd"/>
+      <w:r>
+        <w:t xml:space="preserve"> who manages the operations, monitors system performance, and generates reports.</w:t>
       </w:r>
     </w:p>
     <w:p>
@@ -15893,15 +15986,7 @@
           <w:b/>
           <w:bCs/>
         </w:rPr>
-        <w:t>GPS Service</w:t>
-      </w:r>
-      <w:proofErr w:type="gramStart"/>
-      <w:r>
-        <w:rPr>
-          <w:b/>
-          <w:bCs/>
-        </w:rPr>
-        <w:t>:</w:t>
+        <w:t>GPS Service:</w:t>
       </w:r>
       <w:r>
         <w:rPr>
@@ -15914,11 +15999,7 @@
         <w:t xml:space="preserve"> </w:t>
       </w:r>
       <w:r>
-        <w:t>A</w:t>
-      </w:r>
-      <w:proofErr w:type="gramEnd"/>
-      <w:r>
-        <w:t xml:space="preserve"> third-party service responsible for providing location tracking and route optimization for both drivers and customers.</w:t>
+        <w:t>A third-party service responsible for providing location tracking and route optimization for both drivers and customers.</w:t>
       </w:r>
     </w:p>
     <w:p>
@@ -16064,17 +16145,8 @@
           <w:b/>
           <w:bCs/>
         </w:rPr>
-        <w:t xml:space="preserve">Start </w:t>
-      </w:r>
-      <w:proofErr w:type="gramStart"/>
-      <w:r>
-        <w:rPr>
-          <w:b/>
-          <w:bCs/>
-        </w:rPr>
-        <w:t>Ride:</w:t>
-      </w:r>
-      <w:proofErr w:type="gramEnd"/>
+        <w:t>Start Ride:</w:t>
+      </w:r>
       <w:r>
         <w:t xml:space="preserve"> begins the ride by marking the start of the trip once they reach the customer’s location.</w:t>
       </w:r>
@@ -16981,7 +17053,7 @@
           <w:noProof/>
         </w:rPr>
         <w:drawing>
-          <wp:inline distT="0" distB="0" distL="0" distR="0" wp14:anchorId="270D77FB" wp14:editId="5153E6A4">
+          <wp:inline distT="0" distB="0" distL="0" distR="0" wp14:anchorId="270D77FB" wp14:editId="537431D9">
             <wp:extent cx="6759139" cy="2705100"/>
             <wp:effectExtent l="0" t="0" r="3810" b="0"/>
             <wp:docPr id="1133934153" name="Picture 8" descr="A screenshot of a computer&#10;&#10;AI-generated content may be incorrect."/>
@@ -17269,7 +17341,15 @@
               <w:ind w:left="360"/>
             </w:pPr>
             <w:r>
-              <w:t>Customer registers for a SmartRide account.</w:t>
+              <w:t xml:space="preserve">Customer registers for a </w:t>
+            </w:r>
+            <w:proofErr w:type="spellStart"/>
+            <w:r>
+              <w:t>SmartRide</w:t>
+            </w:r>
+            <w:proofErr w:type="spellEnd"/>
+            <w:r>
+              <w:t xml:space="preserve"> account.</w:t>
             </w:r>
           </w:p>
         </w:tc>
@@ -17513,13 +17593,8 @@
             <w:pPr>
               <w:ind w:left="360"/>
             </w:pPr>
-            <w:proofErr w:type="gramStart"/>
-            <w:r>
-              <w:t>Account is</w:t>
-            </w:r>
-            <w:proofErr w:type="gramEnd"/>
-            <w:r>
-              <w:t xml:space="preserve"> created and stored in the system.</w:t>
+            <w:r>
+              <w:t>Account is created and stored in the system.</w:t>
             </w:r>
           </w:p>
         </w:tc>
@@ -18033,21 +18108,8 @@
             <w:pPr>
               <w:ind w:left="360"/>
             </w:pPr>
-            <w:proofErr w:type="gramStart"/>
-            <w:r>
-              <w:t>Customer</w:t>
-            </w:r>
-            <w:proofErr w:type="gramEnd"/>
-            <w:r>
-              <w:t xml:space="preserve"> </w:t>
-            </w:r>
-            <w:proofErr w:type="gramStart"/>
-            <w:r>
-              <w:t>books</w:t>
-            </w:r>
-            <w:proofErr w:type="gramEnd"/>
-            <w:r>
-              <w:t xml:space="preserve"> a ride via the mobile app or website.</w:t>
+            <w:r>
+              <w:t>Customer books a ride via the mobile app or website.</w:t>
             </w:r>
           </w:p>
         </w:tc>
@@ -18081,13 +18143,8 @@
             <w:pPr>
               <w:ind w:left="360"/>
             </w:pPr>
-            <w:proofErr w:type="gramStart"/>
-            <w:r>
-              <w:t>Customer</w:t>
-            </w:r>
-            <w:proofErr w:type="gramEnd"/>
-            <w:r>
-              <w:t xml:space="preserve"> opens the booking screen and enters trip details.</w:t>
+            <w:r>
+              <w:t>Customer opens the booking screen and enters trip details.</w:t>
             </w:r>
           </w:p>
         </w:tc>
@@ -18122,15 +18179,7 @@
               <w:ind w:left="360"/>
             </w:pPr>
             <w:r>
-              <w:t xml:space="preserve">The system processes the ride </w:t>
-            </w:r>
-            <w:proofErr w:type="gramStart"/>
-            <w:r>
-              <w:t>request</w:t>
-            </w:r>
-            <w:proofErr w:type="gramEnd"/>
-            <w:r>
-              <w:t xml:space="preserve"> and assigns an available driver.</w:t>
+              <w:t>The system processes the ride request and assigns an available driver.</w:t>
             </w:r>
           </w:p>
         </w:tc>
@@ -18398,7 +18447,15 @@
               <w:ind w:left="360"/>
             </w:pPr>
             <w:r>
-              <w:t>1. Customer enters pickup and dropoff location.</w:t>
+              <w:t xml:space="preserve">1. Customer enters pickup and </w:t>
+            </w:r>
+            <w:proofErr w:type="spellStart"/>
+            <w:r>
+              <w:t>dropoff</w:t>
+            </w:r>
+            <w:proofErr w:type="spellEnd"/>
+            <w:r>
+              <w:t xml:space="preserve"> location.</w:t>
             </w:r>
           </w:p>
         </w:tc>
@@ -18860,15 +18917,7 @@
               <w:ind w:left="360"/>
             </w:pPr>
             <w:r>
-              <w:t xml:space="preserve">Customer chooses a payment </w:t>
-            </w:r>
-            <w:proofErr w:type="gramStart"/>
-            <w:r>
-              <w:t>method</w:t>
-            </w:r>
-            <w:proofErr w:type="gramEnd"/>
-            <w:r>
-              <w:t xml:space="preserve"> and the system processes the transaction.</w:t>
+              <w:t>Customer chooses a payment method and the system processes the transaction.</w:t>
             </w:r>
           </w:p>
         </w:tc>
@@ -18902,13 +18951,8 @@
             <w:pPr>
               <w:ind w:left="360"/>
             </w:pPr>
-            <w:proofErr w:type="gramStart"/>
-            <w:r>
-              <w:t>Customer,</w:t>
-            </w:r>
-            <w:proofErr w:type="gramEnd"/>
-            <w:r>
-              <w:t xml:space="preserve"> Payment Gateway</w:t>
+            <w:r>
+              <w:t>Customer, Payment Gateway</w:t>
             </w:r>
           </w:p>
         </w:tc>
@@ -19013,15 +19057,7 @@
               <w:ind w:left="360"/>
             </w:pPr>
             <w:r>
-              <w:t xml:space="preserve">Ride must be completed. </w:t>
-            </w:r>
-            <w:proofErr w:type="gramStart"/>
-            <w:r>
-              <w:t>Payment</w:t>
-            </w:r>
-            <w:proofErr w:type="gramEnd"/>
-            <w:r>
-              <w:t xml:space="preserve"> gateway must be operational.</w:t>
+              <w:t>Ride must be completed. Payment gateway must be operational.</w:t>
             </w:r>
           </w:p>
         </w:tc>
@@ -19565,21 +19601,8 @@
             <w:pPr>
               <w:ind w:left="360"/>
             </w:pPr>
-            <w:proofErr w:type="gramStart"/>
-            <w:r>
-              <w:t>Customer wants</w:t>
-            </w:r>
-            <w:proofErr w:type="gramEnd"/>
-            <w:r>
-              <w:t xml:space="preserve"> to monitor </w:t>
-            </w:r>
-            <w:proofErr w:type="gramStart"/>
-            <w:r>
-              <w:t>their ride’s</w:t>
-            </w:r>
-            <w:proofErr w:type="gramEnd"/>
-            <w:r>
-              <w:t xml:space="preserve"> progress.</w:t>
+            <w:r>
+              <w:t>Customer wants to monitor their ride’s progress.</w:t>
             </w:r>
           </w:p>
         </w:tc>
@@ -19961,15 +19984,7 @@
               <w:ind w:left="360"/>
             </w:pPr>
             <w:r>
-              <w:t xml:space="preserve">1.2 System </w:t>
-            </w:r>
-            <w:proofErr w:type="gramStart"/>
-            <w:r>
-              <w:t>updates</w:t>
-            </w:r>
-            <w:proofErr w:type="gramEnd"/>
-            <w:r>
-              <w:t xml:space="preserve"> location in real-time using GPS.</w:t>
+              <w:t>1.2 System updates location in real-time using GPS.</w:t>
             </w:r>
           </w:p>
         </w:tc>
@@ -20252,14 +20267,9 @@
         </w:numPr>
       </w:pPr>
       <w:bookmarkStart w:id="40" w:name="_Toc199085507"/>
-      <w:proofErr w:type="gramStart"/>
       <w:r>
         <w:lastRenderedPageBreak/>
-        <w:t>Verifying use</w:t>
-      </w:r>
-      <w:proofErr w:type="gramEnd"/>
-      <w:r>
-        <w:t xml:space="preserve"> cases for Actor</w:t>
+        <w:t>Verifying use cases for Actor</w:t>
       </w:r>
       <w:bookmarkEnd w:id="40"/>
     </w:p>
@@ -20272,13 +20282,8 @@
         </w:numPr>
       </w:pPr>
       <w:bookmarkStart w:id="41" w:name="_Toc199085508"/>
-      <w:proofErr w:type="gramStart"/>
-      <w:r>
-        <w:t>Verifying use</w:t>
-      </w:r>
-      <w:proofErr w:type="gramEnd"/>
-      <w:r>
-        <w:t xml:space="preserve"> cases for Customer</w:t>
+      <w:r>
+        <w:t>Verifying use cases for Customer</w:t>
       </w:r>
       <w:bookmarkEnd w:id="41"/>
     </w:p>
@@ -20509,7 +20514,23 @@
                 <w:b/>
                 <w:bCs/>
               </w:rPr>
-              <w:t>Look up customerView ride history</w:t>
+              <w:t xml:space="preserve">Look up </w:t>
+            </w:r>
+            <w:proofErr w:type="spellStart"/>
+            <w:r>
+              <w:rPr>
+                <w:b/>
+                <w:bCs/>
+              </w:rPr>
+              <w:t>customerView</w:t>
+            </w:r>
+            <w:proofErr w:type="spellEnd"/>
+            <w:r>
+              <w:rPr>
+                <w:b/>
+                <w:bCs/>
+              </w:rPr>
+              <w:t xml:space="preserve"> ride history</w:t>
             </w:r>
           </w:p>
         </w:tc>
@@ -20573,7 +20594,23 @@
                 <w:b/>
                 <w:bCs/>
               </w:rPr>
-              <w:t>Update customer accountUpdate payment info</w:t>
+              <w:t xml:space="preserve">Update customer </w:t>
+            </w:r>
+            <w:proofErr w:type="spellStart"/>
+            <w:r>
+              <w:rPr>
+                <w:b/>
+                <w:bCs/>
+              </w:rPr>
+              <w:t>accountUpdate</w:t>
+            </w:r>
+            <w:proofErr w:type="spellEnd"/>
+            <w:r>
+              <w:rPr>
+                <w:b/>
+                <w:bCs/>
+              </w:rPr>
+              <w:t xml:space="preserve"> payment info</w:t>
             </w:r>
           </w:p>
         </w:tc>
@@ -20772,7 +20809,23 @@
                 <w:b/>
                 <w:bCs/>
               </w:rPr>
-              <w:t>Track rideView ride history</w:t>
+              <w:t xml:space="preserve">Track </w:t>
+            </w:r>
+            <w:proofErr w:type="spellStart"/>
+            <w:r>
+              <w:rPr>
+                <w:b/>
+                <w:bCs/>
+              </w:rPr>
+              <w:t>rideView</w:t>
+            </w:r>
+            <w:proofErr w:type="spellEnd"/>
+            <w:r>
+              <w:rPr>
+                <w:b/>
+                <w:bCs/>
+              </w:rPr>
+              <w:t xml:space="preserve"> ride history</w:t>
             </w:r>
           </w:p>
         </w:tc>
@@ -21434,7 +21487,23 @@
                 <w:b/>
                 <w:bCs/>
               </w:rPr>
-              <w:t>View assigned ridesCheck payment status</w:t>
+              <w:t xml:space="preserve">View assigned </w:t>
+            </w:r>
+            <w:proofErr w:type="spellStart"/>
+            <w:r>
+              <w:rPr>
+                <w:b/>
+                <w:bCs/>
+              </w:rPr>
+              <w:t>ridesCheck</w:t>
+            </w:r>
+            <w:proofErr w:type="spellEnd"/>
+            <w:r>
+              <w:rPr>
+                <w:b/>
+                <w:bCs/>
+              </w:rPr>
+              <w:t xml:space="preserve"> payment status</w:t>
             </w:r>
           </w:p>
         </w:tc>
@@ -21498,7 +21567,23 @@
                 <w:b/>
                 <w:bCs/>
               </w:rPr>
-              <w:t>Update driver profileUpdate vehicle info</w:t>
+              <w:t xml:space="preserve">Update driver </w:t>
+            </w:r>
+            <w:proofErr w:type="spellStart"/>
+            <w:r>
+              <w:rPr>
+                <w:b/>
+                <w:bCs/>
+              </w:rPr>
+              <w:t>profileUpdate</w:t>
+            </w:r>
+            <w:proofErr w:type="spellEnd"/>
+            <w:r>
+              <w:rPr>
+                <w:b/>
+                <w:bCs/>
+              </w:rPr>
+              <w:t xml:space="preserve"> vehicle info</w:t>
             </w:r>
           </w:p>
         </w:tc>
@@ -21697,7 +21782,23 @@
                 <w:b/>
                 <w:bCs/>
               </w:rPr>
-              <w:t>Accept/decline ride requestMark ride as complete</w:t>
+              <w:t xml:space="preserve">Accept/decline ride </w:t>
+            </w:r>
+            <w:proofErr w:type="spellStart"/>
+            <w:r>
+              <w:rPr>
+                <w:b/>
+                <w:bCs/>
+              </w:rPr>
+              <w:t>requestMark</w:t>
+            </w:r>
+            <w:proofErr w:type="spellEnd"/>
+            <w:r>
+              <w:rPr>
+                <w:b/>
+                <w:bCs/>
+              </w:rPr>
+              <w:t xml:space="preserve"> ride as complete</w:t>
             </w:r>
           </w:p>
         </w:tc>
@@ -22031,7 +22132,23 @@
                 <w:b/>
                 <w:bCs/>
               </w:rPr>
-              <w:t>View earnings summaryView completed payments</w:t>
+              <w:t xml:space="preserve">View earnings </w:t>
+            </w:r>
+            <w:proofErr w:type="spellStart"/>
+            <w:r>
+              <w:rPr>
+                <w:b/>
+                <w:bCs/>
+              </w:rPr>
+              <w:t>summaryView</w:t>
+            </w:r>
+            <w:proofErr w:type="spellEnd"/>
+            <w:r>
+              <w:rPr>
+                <w:b/>
+                <w:bCs/>
+              </w:rPr>
+              <w:t xml:space="preserve"> completed payments</w:t>
             </w:r>
           </w:p>
         </w:tc>
@@ -22240,7 +22357,7 @@
               </w:rPr>
               <w:t xml:space="preserve">View customer </w:t>
             </w:r>
-            <w:proofErr w:type="gramStart"/>
+            <w:proofErr w:type="spellStart"/>
             <w:r>
               <w:rPr>
                 <w:b/>
@@ -22248,7 +22365,7 @@
               </w:rPr>
               <w:t>profileGenerate</w:t>
             </w:r>
-            <w:proofErr w:type="gramEnd"/>
+            <w:proofErr w:type="spellEnd"/>
             <w:r>
               <w:rPr>
                 <w:b/>
@@ -22517,7 +22634,23 @@
                 <w:b/>
                 <w:bCs/>
               </w:rPr>
-              <w:t>Approve/reject driver registrationModify driver details</w:t>
+              <w:t xml:space="preserve">Approve/reject driver </w:t>
+            </w:r>
+            <w:proofErr w:type="spellStart"/>
+            <w:r>
+              <w:rPr>
+                <w:b/>
+                <w:bCs/>
+              </w:rPr>
+              <w:t>registrationModify</w:t>
+            </w:r>
+            <w:proofErr w:type="spellEnd"/>
+            <w:r>
+              <w:rPr>
+                <w:b/>
+                <w:bCs/>
+              </w:rPr>
+              <w:t xml:space="preserve"> driver details</w:t>
             </w:r>
           </w:p>
         </w:tc>
@@ -22652,7 +22785,23 @@
                 <w:b/>
                 <w:bCs/>
               </w:rPr>
-              <w:t>Monitor ongoing ridesView ride history</w:t>
+              <w:t xml:space="preserve">Monitor ongoing </w:t>
+            </w:r>
+            <w:proofErr w:type="spellStart"/>
+            <w:r>
+              <w:rPr>
+                <w:b/>
+                <w:bCs/>
+              </w:rPr>
+              <w:t>ridesView</w:t>
+            </w:r>
+            <w:proofErr w:type="spellEnd"/>
+            <w:r>
+              <w:rPr>
+                <w:b/>
+                <w:bCs/>
+              </w:rPr>
+              <w:t xml:space="preserve"> ride history</w:t>
             </w:r>
           </w:p>
         </w:tc>
@@ -22716,23 +22865,7 @@
                 <w:b/>
                 <w:bCs/>
               </w:rPr>
-              <w:t xml:space="preserve">Reassign ride (if </w:t>
-            </w:r>
-            <w:proofErr w:type="gramStart"/>
-            <w:r>
-              <w:rPr>
-                <w:b/>
-                <w:bCs/>
-              </w:rPr>
-              <w:t>needed)Cancel</w:t>
-            </w:r>
-            <w:proofErr w:type="gramEnd"/>
-            <w:r>
-              <w:rPr>
-                <w:b/>
-                <w:bCs/>
-              </w:rPr>
-              <w:t xml:space="preserve"> ride</w:t>
+              <w:t>Reassign ride (if needed)Cancel ride</w:t>
             </w:r>
           </w:p>
         </w:tc>
@@ -22803,7 +22936,23 @@
                 <w:b/>
                 <w:bCs/>
               </w:rPr>
-              <w:t>Review transaction historyGenerate financial reports</w:t>
+              <w:t xml:space="preserve">Review transaction </w:t>
+            </w:r>
+            <w:proofErr w:type="spellStart"/>
+            <w:r>
+              <w:rPr>
+                <w:b/>
+                <w:bCs/>
+              </w:rPr>
+              <w:t>historyGenerate</w:t>
+            </w:r>
+            <w:proofErr w:type="spellEnd"/>
+            <w:r>
+              <w:rPr>
+                <w:b/>
+                <w:bCs/>
+              </w:rPr>
+              <w:t xml:space="preserve"> financial reports</w:t>
             </w:r>
           </w:p>
         </w:tc>
@@ -22938,7 +23087,23 @@
                 <w:b/>
                 <w:bCs/>
               </w:rPr>
-              <w:t>Generate ride usage reportsGenerate financial summaries</w:t>
+              <w:t xml:space="preserve">Generate ride usage </w:t>
+            </w:r>
+            <w:proofErr w:type="spellStart"/>
+            <w:r>
+              <w:rPr>
+                <w:b/>
+                <w:bCs/>
+              </w:rPr>
+              <w:t>reportsGenerate</w:t>
+            </w:r>
+            <w:proofErr w:type="spellEnd"/>
+            <w:r>
+              <w:rPr>
+                <w:b/>
+                <w:bCs/>
+              </w:rPr>
+              <w:t xml:space="preserve"> financial summaries</w:t>
             </w:r>
           </w:p>
         </w:tc>
@@ -23465,7 +23630,23 @@
                 <w:b/>
                 <w:bCs/>
               </w:rPr>
-              <w:t>Retry failed transactionApply partial refunds</w:t>
+              <w:t xml:space="preserve">Retry failed </w:t>
+            </w:r>
+            <w:proofErr w:type="spellStart"/>
+            <w:r>
+              <w:rPr>
+                <w:b/>
+                <w:bCs/>
+              </w:rPr>
+              <w:t>transactionApply</w:t>
+            </w:r>
+            <w:proofErr w:type="spellEnd"/>
+            <w:r>
+              <w:rPr>
+                <w:b/>
+                <w:bCs/>
+              </w:rPr>
+              <w:t xml:space="preserve"> partial refunds</w:t>
             </w:r>
           </w:p>
         </w:tc>
@@ -25499,6 +25680,7 @@
                 <w:bCs/>
               </w:rPr>
             </w:pPr>
+            <w:proofErr w:type="spellStart"/>
             <w:r>
               <w:rPr>
                 <w:b/>
@@ -25506,6 +25688,7 @@
               </w:rPr>
               <w:t>CustomerID</w:t>
             </w:r>
+            <w:proofErr w:type="spellEnd"/>
           </w:p>
         </w:tc>
         <w:tc>
@@ -25550,23 +25733,7 @@
                 <w:b/>
                 <w:bCs/>
               </w:rPr>
-              <w:t xml:space="preserve">PK, </w:t>
-            </w:r>
-            <w:proofErr w:type="gramStart"/>
-            <w:r>
-              <w:rPr>
-                <w:b/>
-                <w:bCs/>
-              </w:rPr>
-              <w:t>IDENTITY(</w:t>
-            </w:r>
-            <w:proofErr w:type="gramEnd"/>
-            <w:r>
-              <w:rPr>
-                <w:b/>
-                <w:bCs/>
-              </w:rPr>
-              <w:t>1,1)</w:t>
+              <w:t>PK, IDENTITY(1,1)</w:t>
             </w:r>
           </w:p>
         </w:tc>
@@ -25612,21 +25779,12 @@
                 <w:bCs/>
               </w:rPr>
             </w:pPr>
-            <w:proofErr w:type="gramStart"/>
-            <w:r>
-              <w:rPr>
-                <w:b/>
-                <w:bCs/>
-              </w:rPr>
-              <w:t>NVARCHAR(</w:t>
-            </w:r>
-            <w:proofErr w:type="gramEnd"/>
-            <w:r>
-              <w:rPr>
-                <w:b/>
-                <w:bCs/>
-              </w:rPr>
-              <w:t>100)</w:t>
+            <w:r>
+              <w:rPr>
+                <w:b/>
+                <w:bCs/>
+              </w:rPr>
+              <w:t>NVARCHAR(100)</w:t>
             </w:r>
           </w:p>
         </w:tc>
@@ -25672,6 +25830,7 @@
                 <w:bCs/>
               </w:rPr>
             </w:pPr>
+            <w:proofErr w:type="spellStart"/>
             <w:r>
               <w:rPr>
                 <w:b/>
@@ -25686,6 +25845,7 @@
               </w:rPr>
               <w:t>Number</w:t>
             </w:r>
+            <w:proofErr w:type="spellEnd"/>
           </w:p>
         </w:tc>
         <w:tc>
@@ -25702,21 +25862,12 @@
                 <w:bCs/>
               </w:rPr>
             </w:pPr>
-            <w:proofErr w:type="gramStart"/>
-            <w:r>
-              <w:rPr>
-                <w:b/>
-                <w:bCs/>
-              </w:rPr>
-              <w:t>NVARCHAR(</w:t>
-            </w:r>
-            <w:proofErr w:type="gramEnd"/>
-            <w:r>
-              <w:rPr>
-                <w:b/>
-                <w:bCs/>
-              </w:rPr>
-              <w:t>20)</w:t>
+            <w:r>
+              <w:rPr>
+                <w:b/>
+                <w:bCs/>
+              </w:rPr>
+              <w:t>NVARCHAR(20)</w:t>
             </w:r>
           </w:p>
         </w:tc>
@@ -25785,21 +25936,12 @@
                 <w:bCs/>
               </w:rPr>
             </w:pPr>
-            <w:proofErr w:type="gramStart"/>
-            <w:r>
-              <w:rPr>
-                <w:b/>
-                <w:bCs/>
-              </w:rPr>
-              <w:t>NVARCHAR(</w:t>
-            </w:r>
-            <w:proofErr w:type="gramEnd"/>
-            <w:r>
-              <w:rPr>
-                <w:b/>
-                <w:bCs/>
-              </w:rPr>
-              <w:t>100)</w:t>
+            <w:r>
+              <w:rPr>
+                <w:b/>
+                <w:bCs/>
+              </w:rPr>
+              <w:t>NVARCHAR(100)</w:t>
             </w:r>
           </w:p>
         </w:tc>
@@ -25845,6 +25987,7 @@
                 <w:bCs/>
               </w:rPr>
             </w:pPr>
+            <w:proofErr w:type="spellStart"/>
             <w:r>
               <w:rPr>
                 <w:b/>
@@ -25852,6 +25995,7 @@
               </w:rPr>
               <w:t>CreatedDate</w:t>
             </w:r>
+            <w:proofErr w:type="spellEnd"/>
           </w:p>
         </w:tc>
         <w:tc>
@@ -25896,23 +26040,7 @@
                 <w:b/>
                 <w:bCs/>
               </w:rPr>
-              <w:t xml:space="preserve">NOT NULL, DEFAULT </w:t>
-            </w:r>
-            <w:proofErr w:type="gramStart"/>
-            <w:r>
-              <w:rPr>
-                <w:b/>
-                <w:bCs/>
-              </w:rPr>
-              <w:t>GETDATE(</w:t>
-            </w:r>
-            <w:proofErr w:type="gramEnd"/>
-            <w:r>
-              <w:rPr>
-                <w:b/>
-                <w:bCs/>
-              </w:rPr>
-              <w:t>)</w:t>
+              <w:t>NOT NULL, DEFAULT GETDATE()</w:t>
             </w:r>
           </w:p>
         </w:tc>
@@ -26083,6 +26211,7 @@
                 <w:bCs/>
               </w:rPr>
             </w:pPr>
+            <w:proofErr w:type="spellStart"/>
             <w:r>
               <w:rPr>
                 <w:b/>
@@ -26090,6 +26219,7 @@
               </w:rPr>
               <w:t>AddressID</w:t>
             </w:r>
+            <w:proofErr w:type="spellEnd"/>
           </w:p>
         </w:tc>
         <w:tc>
@@ -26134,23 +26264,7 @@
                 <w:b/>
                 <w:bCs/>
               </w:rPr>
-              <w:t xml:space="preserve">PK, </w:t>
-            </w:r>
-            <w:proofErr w:type="gramStart"/>
-            <w:r>
-              <w:rPr>
-                <w:b/>
-                <w:bCs/>
-              </w:rPr>
-              <w:t>IDENTITY(</w:t>
-            </w:r>
-            <w:proofErr w:type="gramEnd"/>
-            <w:r>
-              <w:rPr>
-                <w:b/>
-                <w:bCs/>
-              </w:rPr>
-              <w:t>1,1)</w:t>
+              <w:t>PK, IDENTITY(1,1)</w:t>
             </w:r>
           </w:p>
         </w:tc>
@@ -26173,6 +26287,7 @@
                 <w:bCs/>
               </w:rPr>
             </w:pPr>
+            <w:proofErr w:type="spellStart"/>
             <w:r>
               <w:rPr>
                 <w:b/>
@@ -26180,6 +26295,7 @@
               </w:rPr>
               <w:t>CustomerID</w:t>
             </w:r>
+            <w:proofErr w:type="spellEnd"/>
           </w:p>
         </w:tc>
         <w:tc>
@@ -26224,23 +26340,23 @@
                 <w:b/>
                 <w:bCs/>
               </w:rPr>
-              <w:t xml:space="preserve">FK → </w:t>
-            </w:r>
-            <w:proofErr w:type="gramStart"/>
-            <w:r>
-              <w:rPr>
-                <w:b/>
-                <w:bCs/>
-              </w:rPr>
-              <w:t>Customer(</w:t>
-            </w:r>
-            <w:proofErr w:type="gramEnd"/>
-            <w:r>
-              <w:rPr>
-                <w:b/>
-                <w:bCs/>
-              </w:rPr>
-              <w:t>CustomerID), ON DELETE CASCADE</w:t>
+              <w:t>FK → Customer(</w:t>
+            </w:r>
+            <w:proofErr w:type="spellStart"/>
+            <w:r>
+              <w:rPr>
+                <w:b/>
+                <w:bCs/>
+              </w:rPr>
+              <w:t>CustomerID</w:t>
+            </w:r>
+            <w:proofErr w:type="spellEnd"/>
+            <w:r>
+              <w:rPr>
+                <w:b/>
+                <w:bCs/>
+              </w:rPr>
+              <w:t>), ON DELETE CASCADE</w:t>
             </w:r>
           </w:p>
         </w:tc>
@@ -26263,6 +26379,7 @@
                 <w:bCs/>
               </w:rPr>
             </w:pPr>
+            <w:proofErr w:type="spellStart"/>
             <w:r>
               <w:rPr>
                 <w:b/>
@@ -26270,6 +26387,7 @@
               </w:rPr>
               <w:t>AddressType</w:t>
             </w:r>
+            <w:proofErr w:type="spellEnd"/>
           </w:p>
         </w:tc>
         <w:tc>
@@ -26286,21 +26404,12 @@
                 <w:bCs/>
               </w:rPr>
             </w:pPr>
-            <w:proofErr w:type="gramStart"/>
-            <w:r>
-              <w:rPr>
-                <w:b/>
-                <w:bCs/>
-              </w:rPr>
-              <w:t>NVARCHAR(</w:t>
-            </w:r>
-            <w:proofErr w:type="gramEnd"/>
-            <w:r>
-              <w:rPr>
-                <w:b/>
-                <w:bCs/>
-              </w:rPr>
-              <w:t>50)</w:t>
+            <w:r>
+              <w:rPr>
+                <w:b/>
+                <w:bCs/>
+              </w:rPr>
+              <w:t>NVARCHAR(50)</w:t>
             </w:r>
           </w:p>
         </w:tc>
@@ -26369,21 +26478,12 @@
                 <w:bCs/>
               </w:rPr>
             </w:pPr>
-            <w:proofErr w:type="gramStart"/>
-            <w:r>
-              <w:rPr>
-                <w:b/>
-                <w:bCs/>
-              </w:rPr>
-              <w:t>NVARCHAR(</w:t>
-            </w:r>
-            <w:proofErr w:type="gramEnd"/>
-            <w:r>
-              <w:rPr>
-                <w:b/>
-                <w:bCs/>
-              </w:rPr>
-              <w:t>200)</w:t>
+            <w:r>
+              <w:rPr>
+                <w:b/>
+                <w:bCs/>
+              </w:rPr>
+              <w:t>NVARCHAR(200)</w:t>
             </w:r>
           </w:p>
         </w:tc>
@@ -26452,21 +26552,12 @@
                 <w:bCs/>
               </w:rPr>
             </w:pPr>
-            <w:proofErr w:type="gramStart"/>
-            <w:r>
-              <w:rPr>
-                <w:b/>
-                <w:bCs/>
-              </w:rPr>
-              <w:t>NVARCHAR(</w:t>
-            </w:r>
-            <w:proofErr w:type="gramEnd"/>
-            <w:r>
-              <w:rPr>
-                <w:b/>
-                <w:bCs/>
-              </w:rPr>
-              <w:t>100)</w:t>
+            <w:r>
+              <w:rPr>
+                <w:b/>
+                <w:bCs/>
+              </w:rPr>
+              <w:t>NVARCHAR(100)</w:t>
             </w:r>
           </w:p>
         </w:tc>
@@ -26535,21 +26626,12 @@
                 <w:bCs/>
               </w:rPr>
             </w:pPr>
-            <w:proofErr w:type="gramStart"/>
-            <w:r>
-              <w:rPr>
-                <w:b/>
-                <w:bCs/>
-              </w:rPr>
-              <w:t>NVARCHAR(</w:t>
-            </w:r>
-            <w:proofErr w:type="gramEnd"/>
-            <w:r>
-              <w:rPr>
-                <w:b/>
-                <w:bCs/>
-              </w:rPr>
-              <w:t>100)</w:t>
+            <w:r>
+              <w:rPr>
+                <w:b/>
+                <w:bCs/>
+              </w:rPr>
+              <w:t>NVARCHAR(100)</w:t>
             </w:r>
           </w:p>
         </w:tc>
@@ -26595,6 +26677,7 @@
                 <w:bCs/>
               </w:rPr>
             </w:pPr>
+            <w:proofErr w:type="spellStart"/>
             <w:r>
               <w:rPr>
                 <w:b/>
@@ -26602,6 +26685,7 @@
               </w:rPr>
               <w:t>PostalCode</w:t>
             </w:r>
+            <w:proofErr w:type="spellEnd"/>
           </w:p>
         </w:tc>
         <w:tc>
@@ -26618,21 +26702,12 @@
                 <w:bCs/>
               </w:rPr>
             </w:pPr>
-            <w:proofErr w:type="gramStart"/>
-            <w:r>
-              <w:rPr>
-                <w:b/>
-                <w:bCs/>
-              </w:rPr>
-              <w:t>NVARCHAR(</w:t>
-            </w:r>
-            <w:proofErr w:type="gramEnd"/>
-            <w:r>
-              <w:rPr>
-                <w:b/>
-                <w:bCs/>
-              </w:rPr>
-              <w:t>20)</w:t>
+            <w:r>
+              <w:rPr>
+                <w:b/>
+                <w:bCs/>
+              </w:rPr>
+              <w:t>NVARCHAR(20)</w:t>
             </w:r>
           </w:p>
         </w:tc>
@@ -26827,6 +26902,7 @@
                 <w:bCs/>
               </w:rPr>
             </w:pPr>
+            <w:proofErr w:type="spellStart"/>
             <w:r>
               <w:rPr>
                 <w:b/>
@@ -26834,6 +26910,7 @@
               </w:rPr>
               <w:t>AccountID</w:t>
             </w:r>
+            <w:proofErr w:type="spellEnd"/>
           </w:p>
         </w:tc>
         <w:tc>
@@ -26878,23 +26955,7 @@
                 <w:b/>
                 <w:bCs/>
               </w:rPr>
-              <w:t xml:space="preserve">PK, </w:t>
-            </w:r>
-            <w:proofErr w:type="gramStart"/>
-            <w:r>
-              <w:rPr>
-                <w:b/>
-                <w:bCs/>
-              </w:rPr>
-              <w:t>IDENTITY(</w:t>
-            </w:r>
-            <w:proofErr w:type="gramEnd"/>
-            <w:r>
-              <w:rPr>
-                <w:b/>
-                <w:bCs/>
-              </w:rPr>
-              <w:t>1,1)</w:t>
+              <w:t>PK, IDENTITY(1,1)</w:t>
             </w:r>
           </w:p>
         </w:tc>
@@ -26917,6 +26978,7 @@
                 <w:bCs/>
               </w:rPr>
             </w:pPr>
+            <w:proofErr w:type="spellStart"/>
             <w:r>
               <w:rPr>
                 <w:b/>
@@ -26924,6 +26986,7 @@
               </w:rPr>
               <w:t>CustomerID</w:t>
             </w:r>
+            <w:proofErr w:type="spellEnd"/>
           </w:p>
         </w:tc>
         <w:tc>
@@ -26968,23 +27031,23 @@
                 <w:b/>
                 <w:bCs/>
               </w:rPr>
-              <w:t xml:space="preserve">FK → </w:t>
-            </w:r>
-            <w:proofErr w:type="gramStart"/>
-            <w:r>
-              <w:rPr>
-                <w:b/>
-                <w:bCs/>
-              </w:rPr>
-              <w:t>Customer(</w:t>
-            </w:r>
-            <w:proofErr w:type="gramEnd"/>
-            <w:r>
-              <w:rPr>
-                <w:b/>
-                <w:bCs/>
-              </w:rPr>
-              <w:t>CustomerID), ON DELETE CASCADE</w:t>
+              <w:t>FK → Customer(</w:t>
+            </w:r>
+            <w:proofErr w:type="spellStart"/>
+            <w:r>
+              <w:rPr>
+                <w:b/>
+                <w:bCs/>
+              </w:rPr>
+              <w:t>CustomerID</w:t>
+            </w:r>
+            <w:proofErr w:type="spellEnd"/>
+            <w:r>
+              <w:rPr>
+                <w:b/>
+                <w:bCs/>
+              </w:rPr>
+              <w:t>), ON DELETE CASCADE</w:t>
             </w:r>
           </w:p>
         </w:tc>
@@ -27007,6 +27070,7 @@
                 <w:bCs/>
               </w:rPr>
             </w:pPr>
+            <w:proofErr w:type="spellStart"/>
             <w:r>
               <w:rPr>
                 <w:b/>
@@ -27014,6 +27078,7 @@
               </w:rPr>
               <w:t>AccountType</w:t>
             </w:r>
+            <w:proofErr w:type="spellEnd"/>
           </w:p>
         </w:tc>
         <w:tc>
@@ -27030,21 +27095,12 @@
                 <w:bCs/>
               </w:rPr>
             </w:pPr>
-            <w:proofErr w:type="gramStart"/>
-            <w:r>
-              <w:rPr>
-                <w:b/>
-                <w:bCs/>
-              </w:rPr>
-              <w:t>NVARCHAR(</w:t>
-            </w:r>
-            <w:proofErr w:type="gramEnd"/>
-            <w:r>
-              <w:rPr>
-                <w:b/>
-                <w:bCs/>
-              </w:rPr>
-              <w:t>50)</w:t>
+            <w:r>
+              <w:rPr>
+                <w:b/>
+                <w:bCs/>
+              </w:rPr>
+              <w:t>NVARCHAR(50)</w:t>
             </w:r>
           </w:p>
         </w:tc>
@@ -27090,6 +27146,7 @@
                 <w:bCs/>
               </w:rPr>
             </w:pPr>
+            <w:proofErr w:type="spellStart"/>
             <w:r>
               <w:rPr>
                 <w:b/>
@@ -27097,6 +27154,7 @@
               </w:rPr>
               <w:t>AccountNumber</w:t>
             </w:r>
+            <w:proofErr w:type="spellEnd"/>
           </w:p>
         </w:tc>
         <w:tc>
@@ -27113,21 +27171,12 @@
                 <w:bCs/>
               </w:rPr>
             </w:pPr>
-            <w:proofErr w:type="gramStart"/>
-            <w:r>
-              <w:rPr>
-                <w:b/>
-                <w:bCs/>
-              </w:rPr>
-              <w:t>NVARCHAR(</w:t>
-            </w:r>
-            <w:proofErr w:type="gramEnd"/>
-            <w:r>
-              <w:rPr>
-                <w:b/>
-                <w:bCs/>
-              </w:rPr>
-              <w:t>100)</w:t>
+            <w:r>
+              <w:rPr>
+                <w:b/>
+                <w:bCs/>
+              </w:rPr>
+              <w:t>NVARCHAR(100)</w:t>
             </w:r>
           </w:p>
         </w:tc>
@@ -27173,6 +27222,7 @@
                 <w:bCs/>
               </w:rPr>
             </w:pPr>
+            <w:proofErr w:type="spellStart"/>
             <w:r>
               <w:rPr>
                 <w:b/>
@@ -27180,6 +27230,7 @@
               </w:rPr>
               <w:t>ExpiryMonth</w:t>
             </w:r>
+            <w:proofErr w:type="spellEnd"/>
           </w:p>
         </w:tc>
         <w:tc>
@@ -27247,6 +27298,7 @@
                 <w:bCs/>
               </w:rPr>
             </w:pPr>
+            <w:proofErr w:type="spellStart"/>
             <w:r>
               <w:rPr>
                 <w:b/>
@@ -27254,6 +27306,7 @@
               </w:rPr>
               <w:t>ExpiryYear</w:t>
             </w:r>
+            <w:proofErr w:type="spellEnd"/>
           </w:p>
         </w:tc>
         <w:tc>
@@ -27321,6 +27374,7 @@
                 <w:bCs/>
               </w:rPr>
             </w:pPr>
+            <w:proofErr w:type="spellStart"/>
             <w:r>
               <w:rPr>
                 <w:b/>
@@ -27328,6 +27382,7 @@
               </w:rPr>
               <w:t>CreatedDate</w:t>
             </w:r>
+            <w:proofErr w:type="spellEnd"/>
           </w:p>
         </w:tc>
         <w:tc>
@@ -27372,23 +27427,7 @@
                 <w:b/>
                 <w:bCs/>
               </w:rPr>
-              <w:t xml:space="preserve">NOT NULL, DEFAULT </w:t>
-            </w:r>
-            <w:proofErr w:type="gramStart"/>
-            <w:r>
-              <w:rPr>
-                <w:b/>
-                <w:bCs/>
-              </w:rPr>
-              <w:t>GETDATE(</w:t>
-            </w:r>
-            <w:proofErr w:type="gramEnd"/>
-            <w:r>
-              <w:rPr>
-                <w:b/>
-                <w:bCs/>
-              </w:rPr>
-              <w:t>)</w:t>
+              <w:t>NOT NULL, DEFAULT GETDATE()</w:t>
             </w:r>
           </w:p>
         </w:tc>
@@ -27560,6 +27599,7 @@
                 <w:bCs/>
               </w:rPr>
             </w:pPr>
+            <w:proofErr w:type="spellStart"/>
             <w:r>
               <w:rPr>
                 <w:b/>
@@ -27567,6 +27607,7 @@
               </w:rPr>
               <w:t>DriverID</w:t>
             </w:r>
+            <w:proofErr w:type="spellEnd"/>
           </w:p>
         </w:tc>
         <w:tc>
@@ -27611,23 +27652,7 @@
                 <w:b/>
                 <w:bCs/>
               </w:rPr>
-              <w:t xml:space="preserve">PK, </w:t>
-            </w:r>
-            <w:proofErr w:type="gramStart"/>
-            <w:r>
-              <w:rPr>
-                <w:b/>
-                <w:bCs/>
-              </w:rPr>
-              <w:t>IDENTITY(</w:t>
-            </w:r>
-            <w:proofErr w:type="gramEnd"/>
-            <w:r>
-              <w:rPr>
-                <w:b/>
-                <w:bCs/>
-              </w:rPr>
-              <w:t>1,1)</w:t>
+              <w:t>PK, IDENTITY(1,1)</w:t>
             </w:r>
           </w:p>
         </w:tc>
@@ -27673,21 +27698,12 @@
                 <w:bCs/>
               </w:rPr>
             </w:pPr>
-            <w:proofErr w:type="gramStart"/>
-            <w:r>
-              <w:rPr>
-                <w:b/>
-                <w:bCs/>
-              </w:rPr>
-              <w:t>NVARCHAR(</w:t>
-            </w:r>
-            <w:proofErr w:type="gramEnd"/>
-            <w:r>
-              <w:rPr>
-                <w:b/>
-                <w:bCs/>
-              </w:rPr>
-              <w:t>100)</w:t>
+            <w:r>
+              <w:rPr>
+                <w:b/>
+                <w:bCs/>
+              </w:rPr>
+              <w:t>NVARCHAR(100)</w:t>
             </w:r>
           </w:p>
         </w:tc>
@@ -27733,6 +27749,7 @@
                 <w:bCs/>
               </w:rPr>
             </w:pPr>
+            <w:proofErr w:type="spellStart"/>
             <w:r>
               <w:rPr>
                 <w:b/>
@@ -27740,6 +27757,7 @@
               </w:rPr>
               <w:t>PhoneNumber</w:t>
             </w:r>
+            <w:proofErr w:type="spellEnd"/>
           </w:p>
         </w:tc>
         <w:tc>
@@ -27756,21 +27774,12 @@
                 <w:bCs/>
               </w:rPr>
             </w:pPr>
-            <w:proofErr w:type="gramStart"/>
-            <w:r>
-              <w:rPr>
-                <w:b/>
-                <w:bCs/>
-              </w:rPr>
-              <w:t>NVARCHAR(</w:t>
-            </w:r>
-            <w:proofErr w:type="gramEnd"/>
-            <w:r>
-              <w:rPr>
-                <w:b/>
-                <w:bCs/>
-              </w:rPr>
-              <w:t>20)</w:t>
+            <w:r>
+              <w:rPr>
+                <w:b/>
+                <w:bCs/>
+              </w:rPr>
+              <w:t>NVARCHAR(20)</w:t>
             </w:r>
           </w:p>
         </w:tc>
@@ -27816,6 +27825,7 @@
                 <w:bCs/>
               </w:rPr>
             </w:pPr>
+            <w:proofErr w:type="spellStart"/>
             <w:r>
               <w:rPr>
                 <w:b/>
@@ -27823,6 +27833,7 @@
               </w:rPr>
               <w:t>VehicleType</w:t>
             </w:r>
+            <w:proofErr w:type="spellEnd"/>
           </w:p>
         </w:tc>
         <w:tc>
@@ -27839,21 +27850,12 @@
                 <w:bCs/>
               </w:rPr>
             </w:pPr>
-            <w:proofErr w:type="gramStart"/>
-            <w:r>
-              <w:rPr>
-                <w:b/>
-                <w:bCs/>
-              </w:rPr>
-              <w:t>NVARCHAR(</w:t>
-            </w:r>
-            <w:proofErr w:type="gramEnd"/>
-            <w:r>
-              <w:rPr>
-                <w:b/>
-                <w:bCs/>
-              </w:rPr>
-              <w:t>50)</w:t>
+            <w:r>
+              <w:rPr>
+                <w:b/>
+                <w:bCs/>
+              </w:rPr>
+              <w:t>NVARCHAR(50)</w:t>
             </w:r>
           </w:p>
         </w:tc>
@@ -27899,6 +27901,7 @@
                 <w:bCs/>
               </w:rPr>
             </w:pPr>
+            <w:proofErr w:type="spellStart"/>
             <w:r>
               <w:rPr>
                 <w:b/>
@@ -27906,6 +27909,7 @@
               </w:rPr>
               <w:t>VehicleNumber</w:t>
             </w:r>
+            <w:proofErr w:type="spellEnd"/>
           </w:p>
         </w:tc>
         <w:tc>
@@ -27922,21 +27926,12 @@
                 <w:bCs/>
               </w:rPr>
             </w:pPr>
-            <w:proofErr w:type="gramStart"/>
-            <w:r>
-              <w:rPr>
-                <w:b/>
-                <w:bCs/>
-              </w:rPr>
-              <w:t>NVARCHAR(</w:t>
-            </w:r>
-            <w:proofErr w:type="gramEnd"/>
-            <w:r>
-              <w:rPr>
-                <w:b/>
-                <w:bCs/>
-              </w:rPr>
-              <w:t>20)</w:t>
+            <w:r>
+              <w:rPr>
+                <w:b/>
+                <w:bCs/>
+              </w:rPr>
+              <w:t>NVARCHAR(20)</w:t>
             </w:r>
           </w:p>
         </w:tc>
@@ -28056,6 +28051,7 @@
                 <w:bCs/>
               </w:rPr>
             </w:pPr>
+            <w:proofErr w:type="spellStart"/>
             <w:r>
               <w:rPr>
                 <w:b/>
@@ -28063,6 +28059,7 @@
               </w:rPr>
               <w:t>CreatedDate</w:t>
             </w:r>
+            <w:proofErr w:type="spellEnd"/>
           </w:p>
         </w:tc>
         <w:tc>
@@ -28107,23 +28104,7 @@
                 <w:b/>
                 <w:bCs/>
               </w:rPr>
-              <w:t xml:space="preserve">NOT NULL, DEFAULT </w:t>
-            </w:r>
-            <w:proofErr w:type="gramStart"/>
-            <w:r>
-              <w:rPr>
-                <w:b/>
-                <w:bCs/>
-              </w:rPr>
-              <w:t>GETDATE(</w:t>
-            </w:r>
-            <w:proofErr w:type="gramEnd"/>
-            <w:r>
-              <w:rPr>
-                <w:b/>
-                <w:bCs/>
-              </w:rPr>
-              <w:t>)</w:t>
+              <w:t>NOT NULL, DEFAULT GETDATE()</w:t>
             </w:r>
           </w:p>
         </w:tc>
@@ -28295,6 +28276,7 @@
                 <w:bCs/>
               </w:rPr>
             </w:pPr>
+            <w:proofErr w:type="spellStart"/>
             <w:r>
               <w:rPr>
                 <w:b/>
@@ -28302,6 +28284,7 @@
               </w:rPr>
               <w:t>RideID</w:t>
             </w:r>
+            <w:proofErr w:type="spellEnd"/>
           </w:p>
         </w:tc>
         <w:tc>
@@ -28346,23 +28329,7 @@
                 <w:b/>
                 <w:bCs/>
               </w:rPr>
-              <w:t xml:space="preserve">PK, </w:t>
-            </w:r>
-            <w:proofErr w:type="gramStart"/>
-            <w:r>
-              <w:rPr>
-                <w:b/>
-                <w:bCs/>
-              </w:rPr>
-              <w:t>IDENTITY(</w:t>
-            </w:r>
-            <w:proofErr w:type="gramEnd"/>
-            <w:r>
-              <w:rPr>
-                <w:b/>
-                <w:bCs/>
-              </w:rPr>
-              <w:t>1,1)</w:t>
+              <w:t>PK, IDENTITY(1,1)</w:t>
             </w:r>
           </w:p>
         </w:tc>
@@ -28385,6 +28352,7 @@
                 <w:bCs/>
               </w:rPr>
             </w:pPr>
+            <w:proofErr w:type="spellStart"/>
             <w:r>
               <w:rPr>
                 <w:b/>
@@ -28392,6 +28360,7 @@
               </w:rPr>
               <w:t>CustomerID</w:t>
             </w:r>
+            <w:proofErr w:type="spellEnd"/>
           </w:p>
         </w:tc>
         <w:tc>
@@ -28436,23 +28405,23 @@
                 <w:b/>
                 <w:bCs/>
               </w:rPr>
-              <w:t xml:space="preserve">FK → </w:t>
-            </w:r>
-            <w:proofErr w:type="gramStart"/>
-            <w:r>
-              <w:rPr>
-                <w:b/>
-                <w:bCs/>
-              </w:rPr>
-              <w:t>Customer(</w:t>
-            </w:r>
-            <w:proofErr w:type="gramEnd"/>
-            <w:r>
-              <w:rPr>
-                <w:b/>
-                <w:bCs/>
-              </w:rPr>
-              <w:t>CustomerID)</w:t>
+              <w:t>FK → Customer(</w:t>
+            </w:r>
+            <w:proofErr w:type="spellStart"/>
+            <w:r>
+              <w:rPr>
+                <w:b/>
+                <w:bCs/>
+              </w:rPr>
+              <w:t>CustomerID</w:t>
+            </w:r>
+            <w:proofErr w:type="spellEnd"/>
+            <w:r>
+              <w:rPr>
+                <w:b/>
+                <w:bCs/>
+              </w:rPr>
+              <w:t>)</w:t>
             </w:r>
           </w:p>
         </w:tc>
@@ -28475,6 +28444,7 @@
                 <w:bCs/>
               </w:rPr>
             </w:pPr>
+            <w:proofErr w:type="spellStart"/>
             <w:r>
               <w:rPr>
                 <w:b/>
@@ -28482,6 +28452,7 @@
               </w:rPr>
               <w:t>DriverID</w:t>
             </w:r>
+            <w:proofErr w:type="spellEnd"/>
           </w:p>
         </w:tc>
         <w:tc>
@@ -28526,23 +28497,23 @@
                 <w:b/>
                 <w:bCs/>
               </w:rPr>
-              <w:t xml:space="preserve">FK → </w:t>
-            </w:r>
-            <w:proofErr w:type="gramStart"/>
-            <w:r>
-              <w:rPr>
-                <w:b/>
-                <w:bCs/>
-              </w:rPr>
-              <w:t>Driver(</w:t>
-            </w:r>
-            <w:proofErr w:type="gramEnd"/>
-            <w:r>
-              <w:rPr>
-                <w:b/>
-                <w:bCs/>
-              </w:rPr>
-              <w:t>DriverID), NULL until assigned</w:t>
+              <w:t>FK → Driver(</w:t>
+            </w:r>
+            <w:proofErr w:type="spellStart"/>
+            <w:r>
+              <w:rPr>
+                <w:b/>
+                <w:bCs/>
+              </w:rPr>
+              <w:t>DriverID</w:t>
+            </w:r>
+            <w:proofErr w:type="spellEnd"/>
+            <w:r>
+              <w:rPr>
+                <w:b/>
+                <w:bCs/>
+              </w:rPr>
+              <w:t>), NULL until assigned</w:t>
             </w:r>
           </w:p>
         </w:tc>
@@ -28565,6 +28536,7 @@
                 <w:bCs/>
               </w:rPr>
             </w:pPr>
+            <w:proofErr w:type="spellStart"/>
             <w:r>
               <w:rPr>
                 <w:b/>
@@ -28572,6 +28544,7 @@
               </w:rPr>
               <w:t>PickupAddress</w:t>
             </w:r>
+            <w:proofErr w:type="spellEnd"/>
           </w:p>
         </w:tc>
         <w:tc>
@@ -28588,21 +28561,12 @@
                 <w:bCs/>
               </w:rPr>
             </w:pPr>
-            <w:proofErr w:type="gramStart"/>
-            <w:r>
-              <w:rPr>
-                <w:b/>
-                <w:bCs/>
-              </w:rPr>
-              <w:t>NVARCHAR(</w:t>
-            </w:r>
-            <w:proofErr w:type="gramEnd"/>
-            <w:r>
-              <w:rPr>
-                <w:b/>
-                <w:bCs/>
-              </w:rPr>
-              <w:t>200)</w:t>
+            <w:r>
+              <w:rPr>
+                <w:b/>
+                <w:bCs/>
+              </w:rPr>
+              <w:t>NVARCHAR(200)</w:t>
             </w:r>
           </w:p>
         </w:tc>
@@ -28648,6 +28612,7 @@
                 <w:bCs/>
               </w:rPr>
             </w:pPr>
+            <w:proofErr w:type="spellStart"/>
             <w:r>
               <w:rPr>
                 <w:b/>
@@ -28655,6 +28620,7 @@
               </w:rPr>
               <w:t>DropoffAddress</w:t>
             </w:r>
+            <w:proofErr w:type="spellEnd"/>
           </w:p>
         </w:tc>
         <w:tc>
@@ -28671,21 +28637,12 @@
                 <w:bCs/>
               </w:rPr>
             </w:pPr>
-            <w:proofErr w:type="gramStart"/>
-            <w:r>
-              <w:rPr>
-                <w:b/>
-                <w:bCs/>
-              </w:rPr>
-              <w:t>NVARCHAR(</w:t>
-            </w:r>
-            <w:proofErr w:type="gramEnd"/>
-            <w:r>
-              <w:rPr>
-                <w:b/>
-                <w:bCs/>
-              </w:rPr>
-              <w:t>200)</w:t>
+            <w:r>
+              <w:rPr>
+                <w:b/>
+                <w:bCs/>
+              </w:rPr>
+              <w:t>NVARCHAR(200)</w:t>
             </w:r>
           </w:p>
         </w:tc>
@@ -28731,6 +28688,7 @@
                 <w:bCs/>
               </w:rPr>
             </w:pPr>
+            <w:proofErr w:type="spellStart"/>
             <w:r>
               <w:rPr>
                 <w:b/>
@@ -28738,6 +28696,7 @@
               </w:rPr>
               <w:t>RequestTime</w:t>
             </w:r>
+            <w:proofErr w:type="spellEnd"/>
           </w:p>
         </w:tc>
         <w:tc>
@@ -28782,23 +28741,7 @@
                 <w:b/>
                 <w:bCs/>
               </w:rPr>
-              <w:t xml:space="preserve">NOT NULL, DEFAULT </w:t>
-            </w:r>
-            <w:proofErr w:type="gramStart"/>
-            <w:r>
-              <w:rPr>
-                <w:b/>
-                <w:bCs/>
-              </w:rPr>
-              <w:t>GETDATE(</w:t>
-            </w:r>
-            <w:proofErr w:type="gramEnd"/>
-            <w:r>
-              <w:rPr>
-                <w:b/>
-                <w:bCs/>
-              </w:rPr>
-              <w:t>)</w:t>
+              <w:t>NOT NULL, DEFAULT GETDATE()</w:t>
             </w:r>
           </w:p>
         </w:tc>
@@ -28821,6 +28764,7 @@
                 <w:bCs/>
               </w:rPr>
             </w:pPr>
+            <w:proofErr w:type="spellStart"/>
             <w:r>
               <w:rPr>
                 <w:b/>
@@ -28828,6 +28772,7 @@
               </w:rPr>
               <w:t>StartTime</w:t>
             </w:r>
+            <w:proofErr w:type="spellEnd"/>
           </w:p>
         </w:tc>
         <w:tc>
@@ -28895,6 +28840,7 @@
                 <w:bCs/>
               </w:rPr>
             </w:pPr>
+            <w:proofErr w:type="spellStart"/>
             <w:r>
               <w:rPr>
                 <w:b/>
@@ -28902,6 +28848,7 @@
               </w:rPr>
               <w:t>EndTime</w:t>
             </w:r>
+            <w:proofErr w:type="spellEnd"/>
           </w:p>
         </w:tc>
         <w:tc>
@@ -28992,21 +28939,12 @@
                 <w:bCs/>
               </w:rPr>
             </w:pPr>
-            <w:proofErr w:type="gramStart"/>
-            <w:r>
-              <w:rPr>
-                <w:b/>
-                <w:bCs/>
-              </w:rPr>
-              <w:t>NVARCHAR(</w:t>
-            </w:r>
-            <w:proofErr w:type="gramEnd"/>
-            <w:r>
-              <w:rPr>
-                <w:b/>
-                <w:bCs/>
-              </w:rPr>
-              <w:t>50)</w:t>
+            <w:r>
+              <w:rPr>
+                <w:b/>
+                <w:bCs/>
+              </w:rPr>
+              <w:t>NVARCHAR(50)</w:t>
             </w:r>
           </w:p>
         </w:tc>
@@ -29052,6 +28990,7 @@
                 <w:bCs/>
               </w:rPr>
             </w:pPr>
+            <w:proofErr w:type="spellStart"/>
             <w:r>
               <w:rPr>
                 <w:b/>
@@ -29059,6 +28998,7 @@
               </w:rPr>
               <w:t>EstimatedFare</w:t>
             </w:r>
+            <w:proofErr w:type="spellEnd"/>
           </w:p>
         </w:tc>
         <w:tc>
@@ -29075,21 +29015,12 @@
                 <w:bCs/>
               </w:rPr>
             </w:pPr>
-            <w:proofErr w:type="gramStart"/>
-            <w:r>
-              <w:rPr>
-                <w:b/>
-                <w:bCs/>
-              </w:rPr>
-              <w:t>DECIMAL(</w:t>
-            </w:r>
-            <w:proofErr w:type="gramEnd"/>
-            <w:r>
-              <w:rPr>
-                <w:b/>
-                <w:bCs/>
-              </w:rPr>
-              <w:t>10,2)</w:t>
+            <w:r>
+              <w:rPr>
+                <w:b/>
+                <w:bCs/>
+              </w:rPr>
+              <w:t>DECIMAL(10,2)</w:t>
             </w:r>
           </w:p>
         </w:tc>
@@ -29135,6 +29066,7 @@
                 <w:bCs/>
               </w:rPr>
             </w:pPr>
+            <w:proofErr w:type="spellStart"/>
             <w:r>
               <w:rPr>
                 <w:b/>
@@ -29142,6 +29074,7 @@
               </w:rPr>
               <w:t>ActualFare</w:t>
             </w:r>
+            <w:proofErr w:type="spellEnd"/>
           </w:p>
         </w:tc>
         <w:tc>
@@ -29158,21 +29091,12 @@
                 <w:bCs/>
               </w:rPr>
             </w:pPr>
-            <w:proofErr w:type="gramStart"/>
-            <w:r>
-              <w:rPr>
-                <w:b/>
-                <w:bCs/>
-              </w:rPr>
-              <w:t>DECIMAL(</w:t>
-            </w:r>
-            <w:proofErr w:type="gramEnd"/>
-            <w:r>
-              <w:rPr>
-                <w:b/>
-                <w:bCs/>
-              </w:rPr>
-              <w:t>10,2)</w:t>
+            <w:r>
+              <w:rPr>
+                <w:b/>
+                <w:bCs/>
+              </w:rPr>
+              <w:t>DECIMAL(10,2)</w:t>
             </w:r>
           </w:p>
         </w:tc>
@@ -29367,6 +29291,7 @@
                 <w:bCs/>
               </w:rPr>
             </w:pPr>
+            <w:proofErr w:type="spellStart"/>
             <w:r>
               <w:rPr>
                 <w:b/>
@@ -29374,6 +29299,7 @@
               </w:rPr>
               <w:t>PaymentID</w:t>
             </w:r>
+            <w:proofErr w:type="spellEnd"/>
           </w:p>
         </w:tc>
         <w:tc>
@@ -29418,23 +29344,7 @@
                 <w:b/>
                 <w:bCs/>
               </w:rPr>
-              <w:t xml:space="preserve">PK, </w:t>
-            </w:r>
-            <w:proofErr w:type="gramStart"/>
-            <w:r>
-              <w:rPr>
-                <w:b/>
-                <w:bCs/>
-              </w:rPr>
-              <w:t>IDENTITY(</w:t>
-            </w:r>
-            <w:proofErr w:type="gramEnd"/>
-            <w:r>
-              <w:rPr>
-                <w:b/>
-                <w:bCs/>
-              </w:rPr>
-              <w:t>1,1)</w:t>
+              <w:t>PK, IDENTITY(1,1)</w:t>
             </w:r>
           </w:p>
         </w:tc>
@@ -29457,6 +29367,7 @@
                 <w:bCs/>
               </w:rPr>
             </w:pPr>
+            <w:proofErr w:type="spellStart"/>
             <w:r>
               <w:rPr>
                 <w:b/>
@@ -29464,6 +29375,7 @@
               </w:rPr>
               <w:t>RideID</w:t>
             </w:r>
+            <w:proofErr w:type="spellEnd"/>
           </w:p>
         </w:tc>
         <w:tc>
@@ -29508,23 +29420,23 @@
                 <w:b/>
                 <w:bCs/>
               </w:rPr>
-              <w:t xml:space="preserve">FK → </w:t>
-            </w:r>
-            <w:proofErr w:type="gramStart"/>
-            <w:r>
-              <w:rPr>
-                <w:b/>
-                <w:bCs/>
-              </w:rPr>
-              <w:t>Ride(</w:t>
-            </w:r>
-            <w:proofErr w:type="gramEnd"/>
-            <w:r>
-              <w:rPr>
-                <w:b/>
-                <w:bCs/>
-              </w:rPr>
-              <w:t>RideID), ON DELETE CASCADE</w:t>
+              <w:t>FK → Ride(</w:t>
+            </w:r>
+            <w:proofErr w:type="spellStart"/>
+            <w:r>
+              <w:rPr>
+                <w:b/>
+                <w:bCs/>
+              </w:rPr>
+              <w:t>RideID</w:t>
+            </w:r>
+            <w:proofErr w:type="spellEnd"/>
+            <w:r>
+              <w:rPr>
+                <w:b/>
+                <w:bCs/>
+              </w:rPr>
+              <w:t>), ON DELETE CASCADE</w:t>
             </w:r>
           </w:p>
         </w:tc>
@@ -29547,6 +29459,7 @@
                 <w:bCs/>
               </w:rPr>
             </w:pPr>
+            <w:proofErr w:type="spellStart"/>
             <w:r>
               <w:rPr>
                 <w:b/>
@@ -29554,6 +29467,7 @@
               </w:rPr>
               <w:t>AccountID</w:t>
             </w:r>
+            <w:proofErr w:type="spellEnd"/>
           </w:p>
         </w:tc>
         <w:tc>
@@ -29598,23 +29512,23 @@
                 <w:b/>
                 <w:bCs/>
               </w:rPr>
-              <w:t xml:space="preserve">FK → </w:t>
-            </w:r>
-            <w:proofErr w:type="gramStart"/>
-            <w:r>
-              <w:rPr>
-                <w:b/>
-                <w:bCs/>
-              </w:rPr>
-              <w:t>Account(</w:t>
-            </w:r>
-            <w:proofErr w:type="gramEnd"/>
-            <w:r>
-              <w:rPr>
-                <w:b/>
-                <w:bCs/>
-              </w:rPr>
-              <w:t>AccountID)</w:t>
+              <w:t>FK → Account(</w:t>
+            </w:r>
+            <w:proofErr w:type="spellStart"/>
+            <w:r>
+              <w:rPr>
+                <w:b/>
+                <w:bCs/>
+              </w:rPr>
+              <w:t>AccountID</w:t>
+            </w:r>
+            <w:proofErr w:type="spellEnd"/>
+            <w:r>
+              <w:rPr>
+                <w:b/>
+                <w:bCs/>
+              </w:rPr>
+              <w:t>)</w:t>
             </w:r>
           </w:p>
         </w:tc>
@@ -29660,21 +29574,12 @@
                 <w:bCs/>
               </w:rPr>
             </w:pPr>
-            <w:proofErr w:type="gramStart"/>
-            <w:r>
-              <w:rPr>
-                <w:b/>
-                <w:bCs/>
-              </w:rPr>
-              <w:t>DECIMAL(</w:t>
-            </w:r>
-            <w:proofErr w:type="gramEnd"/>
-            <w:r>
-              <w:rPr>
-                <w:b/>
-                <w:bCs/>
-              </w:rPr>
-              <w:t>10,2)</w:t>
+            <w:r>
+              <w:rPr>
+                <w:b/>
+                <w:bCs/>
+              </w:rPr>
+              <w:t>DECIMAL(10,2)</w:t>
             </w:r>
           </w:p>
         </w:tc>
@@ -29720,6 +29625,7 @@
                 <w:bCs/>
               </w:rPr>
             </w:pPr>
+            <w:proofErr w:type="spellStart"/>
             <w:r>
               <w:rPr>
                 <w:b/>
@@ -29727,6 +29633,7 @@
               </w:rPr>
               <w:t>PaymentMethod</w:t>
             </w:r>
+            <w:proofErr w:type="spellEnd"/>
           </w:p>
         </w:tc>
         <w:tc>
@@ -29743,21 +29650,12 @@
                 <w:bCs/>
               </w:rPr>
             </w:pPr>
-            <w:proofErr w:type="gramStart"/>
-            <w:r>
-              <w:rPr>
-                <w:b/>
-                <w:bCs/>
-              </w:rPr>
-              <w:t>NVARCHAR(</w:t>
-            </w:r>
-            <w:proofErr w:type="gramEnd"/>
-            <w:r>
-              <w:rPr>
-                <w:b/>
-                <w:bCs/>
-              </w:rPr>
-              <w:t>50)</w:t>
+            <w:r>
+              <w:rPr>
+                <w:b/>
+                <w:bCs/>
+              </w:rPr>
+              <w:t>NVARCHAR(50)</w:t>
             </w:r>
           </w:p>
         </w:tc>
@@ -29803,6 +29701,7 @@
                 <w:bCs/>
               </w:rPr>
             </w:pPr>
+            <w:proofErr w:type="spellStart"/>
             <w:r>
               <w:rPr>
                 <w:b/>
@@ -29810,6 +29709,7 @@
               </w:rPr>
               <w:t>TransactionID</w:t>
             </w:r>
+            <w:proofErr w:type="spellEnd"/>
           </w:p>
         </w:tc>
         <w:tc>
@@ -29826,21 +29726,12 @@
                 <w:bCs/>
               </w:rPr>
             </w:pPr>
-            <w:proofErr w:type="gramStart"/>
-            <w:r>
-              <w:rPr>
-                <w:b/>
-                <w:bCs/>
-              </w:rPr>
-              <w:t>NVARCHAR(</w:t>
-            </w:r>
-            <w:proofErr w:type="gramEnd"/>
-            <w:r>
-              <w:rPr>
-                <w:b/>
-                <w:bCs/>
-              </w:rPr>
-              <w:t>100)</w:t>
+            <w:r>
+              <w:rPr>
+                <w:b/>
+                <w:bCs/>
+              </w:rPr>
+              <w:t>NVARCHAR(100)</w:t>
             </w:r>
           </w:p>
         </w:tc>
@@ -29886,6 +29777,7 @@
                 <w:bCs/>
               </w:rPr>
             </w:pPr>
+            <w:proofErr w:type="spellStart"/>
             <w:r>
               <w:rPr>
                 <w:b/>
@@ -29893,6 +29785,7 @@
               </w:rPr>
               <w:t>PaymentTime</w:t>
             </w:r>
+            <w:proofErr w:type="spellEnd"/>
           </w:p>
         </w:tc>
         <w:tc>
@@ -29937,23 +29830,7 @@
                 <w:b/>
                 <w:bCs/>
               </w:rPr>
-              <w:t xml:space="preserve">NOT NULL, DEFAULT </w:t>
-            </w:r>
-            <w:proofErr w:type="gramStart"/>
-            <w:r>
-              <w:rPr>
-                <w:b/>
-                <w:bCs/>
-              </w:rPr>
-              <w:t>GETDATE(</w:t>
-            </w:r>
-            <w:proofErr w:type="gramEnd"/>
-            <w:r>
-              <w:rPr>
-                <w:b/>
-                <w:bCs/>
-              </w:rPr>
-              <w:t>)</w:t>
+              <w:t>NOT NULL, DEFAULT GETDATE()</w:t>
             </w:r>
           </w:p>
         </w:tc>
@@ -29999,21 +29876,12 @@
                 <w:bCs/>
               </w:rPr>
             </w:pPr>
-            <w:proofErr w:type="gramStart"/>
-            <w:r>
-              <w:rPr>
-                <w:b/>
-                <w:bCs/>
-              </w:rPr>
-              <w:t>NVARCHAR(</w:t>
-            </w:r>
-            <w:proofErr w:type="gramEnd"/>
-            <w:r>
-              <w:rPr>
-                <w:b/>
-                <w:bCs/>
-              </w:rPr>
-              <w:t>50)</w:t>
+            <w:r>
+              <w:rPr>
+                <w:b/>
+                <w:bCs/>
+              </w:rPr>
+              <w:t>NVARCHAR(50)</w:t>
             </w:r>
           </w:p>
         </w:tc>
@@ -30084,11 +29952,13 @@
         </w:numPr>
       </w:pPr>
       <w:bookmarkStart w:id="79" w:name="_Toc199085546"/>
+      <w:proofErr w:type="spellStart"/>
       <w:r>
         <w:lastRenderedPageBreak/>
         <w:t>DriverLocation</w:t>
       </w:r>
       <w:bookmarkEnd w:id="79"/>
+      <w:proofErr w:type="spellEnd"/>
     </w:p>
     <w:tbl>
       <w:tblPr>
@@ -30208,6 +30078,7 @@
                 <w:bCs/>
               </w:rPr>
             </w:pPr>
+            <w:proofErr w:type="spellStart"/>
             <w:r>
               <w:rPr>
                 <w:b/>
@@ -30215,6 +30086,7 @@
               </w:rPr>
               <w:t>LocationID</w:t>
             </w:r>
+            <w:proofErr w:type="spellEnd"/>
           </w:p>
         </w:tc>
         <w:tc>
@@ -30259,23 +30131,7 @@
                 <w:b/>
                 <w:bCs/>
               </w:rPr>
-              <w:t xml:space="preserve">PK, </w:t>
-            </w:r>
-            <w:proofErr w:type="gramStart"/>
-            <w:r>
-              <w:rPr>
-                <w:b/>
-                <w:bCs/>
-              </w:rPr>
-              <w:t>IDENTITY(</w:t>
-            </w:r>
-            <w:proofErr w:type="gramEnd"/>
-            <w:r>
-              <w:rPr>
-                <w:b/>
-                <w:bCs/>
-              </w:rPr>
-              <w:t>1,1)</w:t>
+              <w:t>PK, IDENTITY(1,1)</w:t>
             </w:r>
           </w:p>
         </w:tc>
@@ -30298,6 +30154,7 @@
                 <w:bCs/>
               </w:rPr>
             </w:pPr>
+            <w:proofErr w:type="spellStart"/>
             <w:r>
               <w:rPr>
                 <w:b/>
@@ -30305,6 +30162,7 @@
               </w:rPr>
               <w:t>DriverID</w:t>
             </w:r>
+            <w:proofErr w:type="spellEnd"/>
           </w:p>
         </w:tc>
         <w:tc>
@@ -30349,23 +30207,23 @@
                 <w:b/>
                 <w:bCs/>
               </w:rPr>
-              <w:t xml:space="preserve">FK → </w:t>
-            </w:r>
-            <w:proofErr w:type="gramStart"/>
-            <w:r>
-              <w:rPr>
-                <w:b/>
-                <w:bCs/>
-              </w:rPr>
-              <w:t>Driver(</w:t>
-            </w:r>
-            <w:proofErr w:type="gramEnd"/>
-            <w:r>
-              <w:rPr>
-                <w:b/>
-                <w:bCs/>
-              </w:rPr>
-              <w:t>DriverID)</w:t>
+              <w:t>FK → Driver(</w:t>
+            </w:r>
+            <w:proofErr w:type="spellStart"/>
+            <w:r>
+              <w:rPr>
+                <w:b/>
+                <w:bCs/>
+              </w:rPr>
+              <w:t>DriverID</w:t>
+            </w:r>
+            <w:proofErr w:type="spellEnd"/>
+            <w:r>
+              <w:rPr>
+                <w:b/>
+                <w:bCs/>
+              </w:rPr>
+              <w:t>)</w:t>
             </w:r>
           </w:p>
         </w:tc>
@@ -30388,6 +30246,7 @@
                 <w:bCs/>
               </w:rPr>
             </w:pPr>
+            <w:proofErr w:type="spellStart"/>
             <w:r>
               <w:rPr>
                 <w:b/>
@@ -30395,6 +30254,7 @@
               </w:rPr>
               <w:t>RideID</w:t>
             </w:r>
+            <w:proofErr w:type="spellEnd"/>
           </w:p>
         </w:tc>
         <w:tc>
@@ -30439,23 +30299,23 @@
                 <w:b/>
                 <w:bCs/>
               </w:rPr>
-              <w:t xml:space="preserve">FK → </w:t>
-            </w:r>
-            <w:proofErr w:type="gramStart"/>
-            <w:r>
-              <w:rPr>
-                <w:b/>
-                <w:bCs/>
-              </w:rPr>
-              <w:t>Ride(</w:t>
-            </w:r>
-            <w:proofErr w:type="gramEnd"/>
-            <w:r>
-              <w:rPr>
-                <w:b/>
-                <w:bCs/>
-              </w:rPr>
-              <w:t>RideID), ON DELETE CASCADE</w:t>
+              <w:t>FK → Ride(</w:t>
+            </w:r>
+            <w:proofErr w:type="spellStart"/>
+            <w:r>
+              <w:rPr>
+                <w:b/>
+                <w:bCs/>
+              </w:rPr>
+              <w:t>RideID</w:t>
+            </w:r>
+            <w:proofErr w:type="spellEnd"/>
+            <w:r>
+              <w:rPr>
+                <w:b/>
+                <w:bCs/>
+              </w:rPr>
+              <w:t>), ON DELETE CASCADE</w:t>
             </w:r>
           </w:p>
         </w:tc>
@@ -30501,21 +30361,12 @@
                 <w:bCs/>
               </w:rPr>
             </w:pPr>
-            <w:proofErr w:type="gramStart"/>
-            <w:r>
-              <w:rPr>
-                <w:b/>
-                <w:bCs/>
-              </w:rPr>
-              <w:t>DECIMAL(</w:t>
-            </w:r>
-            <w:proofErr w:type="gramEnd"/>
-            <w:r>
-              <w:rPr>
-                <w:b/>
-                <w:bCs/>
-              </w:rPr>
-              <w:t>9,6)</w:t>
+            <w:r>
+              <w:rPr>
+                <w:b/>
+                <w:bCs/>
+              </w:rPr>
+              <w:t>DECIMAL(9,6)</w:t>
             </w:r>
           </w:p>
         </w:tc>
@@ -30584,21 +30435,12 @@
                 <w:bCs/>
               </w:rPr>
             </w:pPr>
-            <w:proofErr w:type="gramStart"/>
-            <w:r>
-              <w:rPr>
-                <w:b/>
-                <w:bCs/>
-              </w:rPr>
-              <w:t>DECIMAL(</w:t>
-            </w:r>
-            <w:proofErr w:type="gramEnd"/>
-            <w:r>
-              <w:rPr>
-                <w:b/>
-                <w:bCs/>
-              </w:rPr>
-              <w:t>9,6)</w:t>
+            <w:r>
+              <w:rPr>
+                <w:b/>
+                <w:bCs/>
+              </w:rPr>
+              <w:t>DECIMAL(9,6)</w:t>
             </w:r>
           </w:p>
         </w:tc>
@@ -30695,23 +30537,7 @@
                 <w:b/>
                 <w:bCs/>
               </w:rPr>
-              <w:t xml:space="preserve">NOT NULL, DEFAULT </w:t>
-            </w:r>
-            <w:proofErr w:type="gramStart"/>
-            <w:r>
-              <w:rPr>
-                <w:b/>
-                <w:bCs/>
-              </w:rPr>
-              <w:t>GETDATE(</w:t>
-            </w:r>
-            <w:proofErr w:type="gramEnd"/>
-            <w:r>
-              <w:rPr>
-                <w:b/>
-                <w:bCs/>
-              </w:rPr>
-              <w:t>)</w:t>
+              <w:t>NOT NULL, DEFAULT GETDATE()</w:t>
             </w:r>
           </w:p>
         </w:tc>
@@ -31908,11 +31734,13 @@
         </w:numPr>
       </w:pPr>
       <w:bookmarkStart w:id="91" w:name="_Toc199085558"/>
+      <w:proofErr w:type="spellStart"/>
       <w:r>
         <w:lastRenderedPageBreak/>
         <w:t>DriverLocation</w:t>
       </w:r>
       <w:bookmarkEnd w:id="91"/>
+      <w:proofErr w:type="spellEnd"/>
     </w:p>
     <w:p>
       <w:pPr>
@@ -32342,12 +32170,21 @@
                 <w:bCs/>
               </w:rPr>
             </w:pPr>
-            <w:r>
-              <w:rPr>
-                <w:b/>
-                <w:bCs/>
-              </w:rPr>
-              <w:t>SmartRide Online Ride-Sharing Platform</w:t>
+            <w:proofErr w:type="spellStart"/>
+            <w:r>
+              <w:rPr>
+                <w:b/>
+                <w:bCs/>
+              </w:rPr>
+              <w:t>SmartRide</w:t>
+            </w:r>
+            <w:proofErr w:type="spellEnd"/>
+            <w:r>
+              <w:rPr>
+                <w:b/>
+                <w:bCs/>
+              </w:rPr>
+              <w:t xml:space="preserve"> Online Ride-Sharing Platform</w:t>
             </w:r>
           </w:p>
         </w:tc>
@@ -32597,21 +32434,12 @@
                 <w:bCs/>
               </w:rPr>
             </w:pPr>
-            <w:proofErr w:type="gramStart"/>
-            <w:r>
-              <w:rPr>
-                <w:b/>
-                <w:bCs/>
-              </w:rPr>
-              <w:t>Test</w:t>
-            </w:r>
-            <w:proofErr w:type="gramEnd"/>
-            <w:r>
-              <w:rPr>
-                <w:b/>
-                <w:bCs/>
-              </w:rPr>
-              <w:t xml:space="preserve"> passes if actual result = expected result, and system behaves as intended</w:t>
+            <w:r>
+              <w:rPr>
+                <w:b/>
+                <w:bCs/>
+              </w:rPr>
+              <w:t>Test passes if actual result = expected result, and system behaves as intended</w:t>
             </w:r>
           </w:p>
         </w:tc>
@@ -33202,23 +33030,7 @@
                 <w:b/>
                 <w:bCs/>
               </w:rPr>
-              <w:t xml:space="preserve">Customer </w:t>
-            </w:r>
-            <w:proofErr w:type="gramStart"/>
-            <w:r>
-              <w:rPr>
-                <w:b/>
-                <w:bCs/>
-              </w:rPr>
-              <w:t>account is</w:t>
-            </w:r>
-            <w:proofErr w:type="gramEnd"/>
-            <w:r>
-              <w:rPr>
-                <w:b/>
-                <w:bCs/>
-              </w:rPr>
-              <w:t xml:space="preserve"> created, data is saved to database, confirmation is shown</w:t>
+              <w:t>Customer account is created, data is saved to database, confirmation is shown</w:t>
             </w:r>
           </w:p>
         </w:tc>
@@ -33648,7 +33460,23 @@
                 <w:b/>
                 <w:bCs/>
               </w:rPr>
-              <w:t>1. Enter pickup/dropoff location</w:t>
+              <w:t>1. Enter pickup/</w:t>
+            </w:r>
+            <w:proofErr w:type="spellStart"/>
+            <w:r>
+              <w:rPr>
+                <w:b/>
+                <w:bCs/>
+              </w:rPr>
+              <w:t>dropoff</w:t>
+            </w:r>
+            <w:proofErr w:type="spellEnd"/>
+            <w:r>
+              <w:rPr>
+                <w:b/>
+                <w:bCs/>
+              </w:rPr>
+              <w:t xml:space="preserve"> location</w:t>
             </w:r>
           </w:p>
           <w:p>
@@ -34554,23 +34382,7 @@
                 <w:b/>
                 <w:bCs/>
               </w:rPr>
-              <w:t xml:space="preserve">Ensure </w:t>
-            </w:r>
-            <w:proofErr w:type="gramStart"/>
-            <w:r>
-              <w:rPr>
-                <w:b/>
-                <w:bCs/>
-              </w:rPr>
-              <w:t>customer</w:t>
-            </w:r>
-            <w:proofErr w:type="gramEnd"/>
-            <w:r>
-              <w:rPr>
-                <w:b/>
-                <w:bCs/>
-              </w:rPr>
-              <w:t xml:space="preserve"> can track driver’s current location</w:t>
+              <w:t>Ensure customer can track driver’s current location</w:t>
             </w:r>
           </w:p>
         </w:tc>
@@ -34621,23 +34433,23 @@
                 <w:b/>
                 <w:bCs/>
               </w:rPr>
-              <w:t xml:space="preserve">Ride has been </w:t>
-            </w:r>
-            <w:proofErr w:type="gramStart"/>
-            <w:r>
-              <w:rPr>
-                <w:b/>
-                <w:bCs/>
-              </w:rPr>
-              <w:t>accepted</w:t>
-            </w:r>
-            <w:proofErr w:type="gramEnd"/>
-            <w:r>
-              <w:rPr>
-                <w:b/>
-                <w:bCs/>
-              </w:rPr>
-              <w:t xml:space="preserve"> and driver is en route</w:t>
+              <w:t xml:space="preserve">Ride has been accepted and driver is </w:t>
+            </w:r>
+            <w:proofErr w:type="spellStart"/>
+            <w:r>
+              <w:rPr>
+                <w:b/>
+                <w:bCs/>
+              </w:rPr>
+              <w:t>en</w:t>
+            </w:r>
+            <w:proofErr w:type="spellEnd"/>
+            <w:r>
+              <w:rPr>
+                <w:b/>
+                <w:bCs/>
+              </w:rPr>
+              <w:t xml:space="preserve"> route</w:t>
             </w:r>
           </w:p>
         </w:tc>
@@ -34806,7 +34618,23 @@
                 <w:b/>
                 <w:bCs/>
               </w:rPr>
-              <w:t>Location data is polled from DriverLocation and presented to the customer</w:t>
+              <w:t xml:space="preserve">Location data is polled from </w:t>
+            </w:r>
+            <w:proofErr w:type="spellStart"/>
+            <w:r>
+              <w:rPr>
+                <w:b/>
+                <w:bCs/>
+              </w:rPr>
+              <w:t>DriverLocation</w:t>
+            </w:r>
+            <w:proofErr w:type="spellEnd"/>
+            <w:r>
+              <w:rPr>
+                <w:b/>
+                <w:bCs/>
+              </w:rPr>
+              <w:t xml:space="preserve"> and presented to the customer</w:t>
             </w:r>
           </w:p>
         </w:tc>
@@ -35671,7 +35499,23 @@
                 <w:b/>
                 <w:bCs/>
               </w:rPr>
-              <w:t>Go to SmartRide home page</w:t>
+              <w:t xml:space="preserve">Go to </w:t>
+            </w:r>
+            <w:proofErr w:type="spellStart"/>
+            <w:r>
+              <w:rPr>
+                <w:b/>
+                <w:bCs/>
+              </w:rPr>
+              <w:t>SmartRide</w:t>
+            </w:r>
+            <w:proofErr w:type="spellEnd"/>
+            <w:r>
+              <w:rPr>
+                <w:b/>
+                <w:bCs/>
+              </w:rPr>
+              <w:t xml:space="preserve"> home page</w:t>
             </w:r>
           </w:p>
         </w:tc>
@@ -35893,7 +35737,23 @@
                 <w:b/>
                 <w:bCs/>
               </w:rPr>
-              <w:t>Enter pickup and dropoff locations</w:t>
+              <w:t xml:space="preserve">Enter pickup and </w:t>
+            </w:r>
+            <w:proofErr w:type="spellStart"/>
+            <w:r>
+              <w:rPr>
+                <w:b/>
+                <w:bCs/>
+              </w:rPr>
+              <w:t>dropoff</w:t>
+            </w:r>
+            <w:proofErr w:type="spellEnd"/>
+            <w:r>
+              <w:rPr>
+                <w:b/>
+                <w:bCs/>
+              </w:rPr>
+              <w:t xml:space="preserve"> locations</w:t>
             </w:r>
           </w:p>
         </w:tc>
@@ -36258,23 +36118,15 @@
         <w:ind w:left="360"/>
       </w:pPr>
       <w:r>
-        <w:t xml:space="preserve">The SmartRide system is a functional and streamlined solution designed to address key challenges faced by the ride-sharing business. While the processes involved are not overly complex at this stage, the system effectively integrates essential features that significantly improve </w:t>
-      </w:r>
-      <w:proofErr w:type="gramStart"/>
-      <w:r>
-        <w:t>the customer</w:t>
-      </w:r>
-      <w:proofErr w:type="gramEnd"/>
-      <w:r>
-        <w:t xml:space="preserve"> and </w:t>
-      </w:r>
-      <w:proofErr w:type="gramStart"/>
-      <w:r>
-        <w:t>driver</w:t>
-      </w:r>
-      <w:proofErr w:type="gramEnd"/>
-      <w:r>
-        <w:t xml:space="preserve"> experience.</w:t>
+        <w:t xml:space="preserve">The </w:t>
+      </w:r>
+      <w:proofErr w:type="spellStart"/>
+      <w:r>
+        <w:t>SmartRide</w:t>
+      </w:r>
+      <w:proofErr w:type="spellEnd"/>
+      <w:r>
+        <w:t xml:space="preserve"> system is a functional and streamlined solution designed to address key challenges faced by the ride-sharing business. While the processes involved are not overly complex at this stage, the system effectively integrates essential features that significantly improve the customer and driver experience.</w:t>
       </w:r>
       <w:r>
         <w:t xml:space="preserve"> </w:t>
@@ -36294,7 +36146,15 @@
         <w:ind w:left="360"/>
       </w:pPr>
       <w:r>
-        <w:t>Overall, the SmartRide Online Ride-Sharing Platform lays a solid foundation for digital transformation, helping the business reduce manual inefficiencies, increase customer satisfaction, and support future growth opportunities in the urban transport space.</w:t>
+        <w:t xml:space="preserve">Overall, the </w:t>
+      </w:r>
+      <w:proofErr w:type="spellStart"/>
+      <w:r>
+        <w:t>SmartRide</w:t>
+      </w:r>
+      <w:proofErr w:type="spellEnd"/>
+      <w:r>
+        <w:t xml:space="preserve"> Online Ride-Sharing Platform lays a solid foundation for digital transformation, helping the business reduce manual inefficiencies, increase customer satisfaction, and support future growth opportunities in the urban transport space.</w:t>
       </w:r>
     </w:p>
     <w:p>

</xml_diff>